<commit_message>
- Finish TTOF version of the tutorial and tests for both TTOF and QE
</commit_message>
<xml_diff>
--- a/pwiz_tools/Skyline/Documentation/Tutorials/Skyline DIA TTOF.docx
+++ b/pwiz_tools/Skyline/Documentation/Tutorials/Skyline DIA TTOF.docx
@@ -563,15 +563,7 @@
       </w:r>
       <w:proofErr w:type="gramEnd"/>
       <w:r>
-        <w:t xml:space="preserve"> adapted from Navarro, P. et al. A multicenter study benchmarks software tools for label-free </w:t>
-      </w:r>
-      <w:proofErr w:type="gramStart"/>
-      <w:r>
-        <w:t>proteome</w:t>
-      </w:r>
-      <w:proofErr w:type="gramEnd"/>
-      <w:r>
-        <w:t xml:space="preserve"> quantification. N</w:t>
+        <w:t xml:space="preserve"> adapted from Navarro, P. et al. A multicenter study benchmarks software tools for label-free proteome quantification. N</w:t>
       </w:r>
       <w:r>
         <w:t>at Biotech 34, 1130–1136 (2016)</w:t>
@@ -2109,6 +2101,29 @@
         <w:t xml:space="preserve"> to “y, b”.</w:t>
       </w:r>
     </w:p>
+    <w:tbl>
+      <w:tblPr>
+        <w:tblStyle w:val="TableGrid"/>
+        <w:tblW w:w="0" w:type="auto"/>
+        <w:tblLook w:val="04A0" w:firstRow="1" w:lastRow="0" w:firstColumn="1" w:lastColumn="0" w:noHBand="0" w:noVBand="1"/>
+      </w:tblPr>
+      <w:tblGrid>
+        <w:gridCol w:w="9056"/>
+      </w:tblGrid>
+      <w:tr>
+        <w:tc>
+          <w:tcPr>
+            <w:tcW w:w="9056" w:type="dxa"/>
+          </w:tcPr>
+          <w:p>
+            <w:r>
+              <w:t>NOTE: You could leave the ion type “p” which stands for precursor, and Skyline would extract chromatograms covering the precursor isotope distribution from the MS1 spectra in the DIA data files. However, to simplify this tutorial and reduce processing time and output file size, the description below deals only with fragment ion chromatograms extracted from the DIA MS/MS spectra.</w:t>
+            </w:r>
+          </w:p>
+        </w:tc>
+      </w:tr>
+    </w:tbl>
+    <w:p/>
     <w:p>
       <w:pPr>
         <w:pStyle w:val="ListParagraph"/>
@@ -2149,7 +2164,6 @@
         <w:rPr>
           <w:noProof/>
         </w:rPr>
-        <w:lastRenderedPageBreak/>
         <w:drawing>
           <wp:inline distT="0" distB="0" distL="0" distR="0" wp14:anchorId="4C8A46C5" wp14:editId="6FC9DA37">
             <wp:extent cx="3848100" cy="5514975"/>
@@ -2351,6 +2365,7 @@
         <w:rPr>
           <w:lang w:val="en-GB"/>
         </w:rPr>
+        <w:lastRenderedPageBreak/>
         <w:t>Now you need to define a new isolation scheme</w:t>
       </w:r>
       <w:r>
@@ -2410,7 +2425,6 @@
         </w:numPr>
       </w:pPr>
       <w:r>
-        <w:lastRenderedPageBreak/>
         <w:t xml:space="preserve">In the </w:t>
       </w:r>
       <w:r>
@@ -2638,7 +2652,11 @@
         <w:t>m/z</w:t>
       </w:r>
       <w:r>
-        <w:t xml:space="preserve"> to compensate for the overlap, Skyline has added a 0.5 </w:t>
+        <w:t xml:space="preserve"> to compensate for the overlap, Skyline </w:t>
+      </w:r>
+      <w:r>
+        <w:lastRenderedPageBreak/>
+        <w:t xml:space="preserve">has added a 0.5 </w:t>
       </w:r>
       <w:r>
         <w:rPr>
@@ -2687,7 +2705,6 @@
     </w:p>
     <w:p>
       <w:r>
-        <w:lastRenderedPageBreak/>
         <w:t xml:space="preserve">You will see the </w:t>
       </w:r>
       <w:r>
@@ -3049,6 +3066,46 @@
         <w:t>” file.</w:t>
       </w:r>
     </w:p>
+    <w:tbl>
+      <w:tblPr>
+        <w:tblStyle w:val="TableGrid"/>
+        <w:tblW w:w="0" w:type="auto"/>
+        <w:tblLook w:val="04A0" w:firstRow="1" w:lastRow="0" w:firstColumn="1" w:lastColumn="0" w:noHBand="0" w:noVBand="1"/>
+      </w:tblPr>
+      <w:tblGrid>
+        <w:gridCol w:w="9056"/>
+      </w:tblGrid>
+      <w:tr>
+        <w:tc>
+          <w:tcPr>
+            <w:tcW w:w="9056" w:type="dxa"/>
+          </w:tcPr>
+          <w:p>
+            <w:r>
+              <w:t xml:space="preserve">NOTE: At this point, you could choose to perform a proteome-wide analysis by instead navigating to the </w:t>
+            </w:r>
+            <w:proofErr w:type="spellStart"/>
+            <w:r>
+              <w:t>DDA_search</w:t>
+            </w:r>
+            <w:proofErr w:type="spellEnd"/>
+            <w:r>
+              <w:t xml:space="preserve"> subfolder where you found the “interact.pep.xml” file and double-clicking the full FASTA sequence file “</w:t>
+            </w:r>
+            <w:r>
+              <w:t>napedro_3mixed_human_yeast_ecoli_20140403_iRT_reverse.fasta</w:t>
+            </w:r>
+            <w:r>
+              <w:t xml:space="preserve">” that was used in the </w:t>
+            </w:r>
+            <w:r>
+              <w:t>peptide search. This would produce quite a lot more targets and take more time to process, but is still feasible on most modern laptops.</w:t>
+            </w:r>
+          </w:p>
+        </w:tc>
+      </w:tr>
+    </w:tbl>
+    <w:p/>
     <w:p>
       <w:pPr>
         <w:pStyle w:val="ListParagraph"/>
@@ -3115,6 +3172,7 @@
     </w:p>
     <w:p>
       <w:r>
+        <w:lastRenderedPageBreak/>
         <w:t xml:space="preserve">The </w:t>
       </w:r>
       <w:r>
@@ -3132,7 +3190,6 @@
         <w:rPr>
           <w:noProof/>
         </w:rPr>
-        <w:lastRenderedPageBreak/>
         <w:drawing>
           <wp:inline distT="0" distB="0" distL="0" distR="0" wp14:anchorId="12A5FFC5" wp14:editId="0551D90D">
             <wp:extent cx="3848100" cy="5514975"/>
@@ -5680,7 +5737,6 @@
           <w:ilvl w:val="0"/>
           <w:numId w:val="7"/>
         </w:numPr>
-        <w:spacing w:before="240"/>
       </w:pPr>
       <w:r>
         <w:t xml:space="preserve">On the </w:t>
@@ -6350,8 +6406,6 @@
       <w:r>
         <w:t>.</w:t>
       </w:r>
-      <w:bookmarkStart w:id="5" w:name="_GoBack"/>
-      <w:bookmarkEnd w:id="5"/>
       <w:r>
         <w:br/>
         <w:t xml:space="preserve">(and then switch back to </w:t>
@@ -6401,7 +6455,7 @@
           <w:numId w:val="8"/>
         </w:numPr>
       </w:pPr>
-      <w:bookmarkStart w:id="6" w:name="_Hlk23864603"/>
+      <w:bookmarkStart w:id="5" w:name="_Hlk23864603"/>
       <w:r>
         <w:t xml:space="preserve">On </w:t>
       </w:r>
@@ -6507,7 +6561,7 @@
         </w:drawing>
       </w:r>
     </w:p>
-    <w:bookmarkEnd w:id="6"/>
+    <w:bookmarkEnd w:id="5"/>
     <w:p>
       <w:pPr>
         <w:pStyle w:val="ListParagraph"/>
@@ -7366,10 +7420,10 @@
           <w:noProof/>
         </w:rPr>
         <w:drawing>
-          <wp:inline distT="0" distB="0" distL="0" distR="0" wp14:anchorId="78C3588F" wp14:editId="2C510CD7">
-            <wp:extent cx="5296053" cy="2941862"/>
+          <wp:inline distT="0" distB="0" distL="0" distR="0" wp14:anchorId="4B44D347" wp14:editId="2A6A22D6">
+            <wp:extent cx="5619750" cy="4114800"/>
             <wp:effectExtent l="0" t="0" r="0" b="0"/>
-            <wp:docPr id="57" name="Picture 57"/>
+            <wp:docPr id="8" name="Picture 8"/>
             <wp:cNvGraphicFramePr>
               <a:graphicFrameLocks xmlns:a="http://schemas.openxmlformats.org/drawingml/2006/main" noChangeAspect="1"/>
             </wp:cNvGraphicFramePr>
@@ -7389,7 +7443,7 @@
                   <pic:spPr>
                     <a:xfrm>
                       <a:off x="0" y="0"/>
-                      <a:ext cx="5301676" cy="2944986"/>
+                      <a:ext cx="5619750" cy="4114800"/>
                     </a:xfrm>
                     <a:prstGeom prst="rect">
                       <a:avLst/>
@@ -7423,136 +7477,16 @@
         <w:t xml:space="preserve"> button in the top left corner of the grid window.</w:t>
       </w:r>
     </w:p>
-    <w:p/>
-    <w:p>
-      <w:pPr>
-        <w:pStyle w:val="ListParagraph"/>
-        <w:numPr>
-          <w:ilvl w:val="0"/>
-          <w:numId w:val="9"/>
-        </w:numPr>
-      </w:pPr>
-      <w:r>
-        <w:t xml:space="preserve">Click </w:t>
-      </w:r>
-      <w:r>
-        <w:t>the</w:t>
-      </w:r>
-      <w:r>
-        <w:t xml:space="preserve"> </w:t>
-      </w:r>
-      <w:r>
-        <w:rPr>
-          <w:b/>
-        </w:rPr>
-        <w:t xml:space="preserve">Bar </w:t>
-      </w:r>
-      <w:r>
-        <w:rPr>
-          <w:b/>
-        </w:rPr>
-        <w:t>Grap</w:t>
-      </w:r>
-      <w:r>
-        <w:rPr>
-          <w:b/>
-        </w:rPr>
-        <w:t>h</w:t>
-      </w:r>
-      <w:r>
-        <w:t xml:space="preserve"> button</w:t>
-      </w:r>
-      <w:r>
-        <w:t xml:space="preserve"> in the top left corner of the</w:t>
-      </w:r>
-      <w:r>
-        <w:t xml:space="preserve"> grid</w:t>
-      </w:r>
-      <w:r>
-        <w:t xml:space="preserve"> </w:t>
-      </w:r>
-      <w:r>
-        <w:t>window</w:t>
-      </w:r>
-      <w:r>
-        <w:t xml:space="preserve">. </w:t>
-      </w:r>
-    </w:p>
-    <w:p>
-      <w:r>
-        <w:t xml:space="preserve">A bar graph of the fold changes for these peptides </w:t>
-      </w:r>
-      <w:r>
-        <w:t>appears</w:t>
-      </w:r>
-      <w:r>
-        <w:t>. You can highlight certain peptides in the graph by click</w:t>
-      </w:r>
-      <w:r>
-        <w:t xml:space="preserve">ing </w:t>
-      </w:r>
-      <w:r>
-        <w:t>the</w:t>
-      </w:r>
-      <w:r>
-        <w:t xml:space="preserve"> peptides in the </w:t>
-      </w:r>
-      <w:r>
-        <w:t xml:space="preserve">Skyline </w:t>
-      </w:r>
-      <w:r>
-        <w:rPr>
-          <w:b/>
-        </w:rPr>
-        <w:t>Targets</w:t>
-      </w:r>
-      <w:r>
-        <w:t xml:space="preserve"> window (so that you can confirm which species various peptides in the graph are from</w:t>
-      </w:r>
-      <w:r>
-        <w:t>)</w:t>
-      </w:r>
-      <w:r>
-        <w:t>.</w:t>
-      </w:r>
-    </w:p>
-    <w:p>
-      <w:pPr>
-        <w:pStyle w:val="ListParagraph"/>
-        <w:jc w:val="both"/>
-        <w:rPr>
-          <w:rFonts w:ascii="Arial" w:hAnsi="Arial" w:cs="Arial"/>
-        </w:rPr>
-      </w:pPr>
-    </w:p>
-    <w:p>
-      <w:pPr>
-        <w:pStyle w:val="ListParagraph"/>
-        <w:jc w:val="both"/>
-        <w:rPr>
-          <w:rFonts w:ascii="Arial" w:hAnsi="Arial" w:cs="Arial"/>
-        </w:rPr>
-      </w:pPr>
-    </w:p>
-    <w:p>
-      <w:pPr>
-        <w:rPr>
-          <w:rFonts w:ascii="Arial" w:hAnsi="Arial" w:cs="Arial"/>
-          <w:sz w:val="20"/>
-          <w:szCs w:val="20"/>
-          <w:lang w:val="en-GB"/>
-        </w:rPr>
-      </w:pPr>
+    <w:p>
       <w:r>
         <w:rPr>
           <w:noProof/>
         </w:rPr>
-        <w:lastRenderedPageBreak/>
         <w:drawing>
-          <wp:inline distT="0" distB="0" distL="0" distR="0" wp14:anchorId="3CC4BAD4" wp14:editId="11AE784E">
-            <wp:extent cx="5317998" cy="3201592"/>
+          <wp:inline distT="0" distB="0" distL="0" distR="0" wp14:anchorId="44404C34" wp14:editId="30C298D7">
+            <wp:extent cx="5756910" cy="2885440"/>
             <wp:effectExtent l="0" t="0" r="0" b="0"/>
-            <wp:docPr id="58" name="Picture 58"/>
+            <wp:docPr id="25" name="Picture 25"/>
             <wp:cNvGraphicFramePr>
               <a:graphicFrameLocks xmlns:a="http://schemas.openxmlformats.org/drawingml/2006/main" noChangeAspect="1"/>
             </wp:cNvGraphicFramePr>
@@ -7572,7 +7506,7 @@
                   <pic:spPr>
                     <a:xfrm>
                       <a:off x="0" y="0"/>
-                      <a:ext cx="5322072" cy="3204044"/>
+                      <a:ext cx="5756910" cy="2885440"/>
                     </a:xfrm>
                     <a:prstGeom prst="rect">
                       <a:avLst/>
@@ -7586,71 +7520,41 @@
       </w:r>
     </w:p>
     <w:p>
+      <w:r>
+        <w:lastRenderedPageBreak/>
+        <w:t>You can already see clusters of points around the expected ratios and above the 5% FDR horizontal line for most of the changing peptides. To get a better understanding of which points belong to which organism perform the following actions:</w:t>
+      </w:r>
+    </w:p>
+    <w:p>
       <w:pPr>
         <w:pStyle w:val="ListParagraph"/>
         <w:numPr>
           <w:ilvl w:val="0"/>
           <w:numId w:val="9"/>
         </w:numPr>
-        <w:rPr>
-          <w:lang w:val="en-GB"/>
-        </w:rPr>
-      </w:pPr>
-      <w:r>
-        <w:rPr>
-          <w:lang w:val="en-GB"/>
-        </w:rPr>
-        <w:t>Click the</w:t>
-      </w:r>
-      <w:r>
-        <w:rPr>
-          <w:lang w:val="en-GB"/>
-        </w:rPr>
-        <w:t xml:space="preserve"> </w:t>
-      </w:r>
-      <w:r>
-        <w:rPr>
-          <w:b/>
-          <w:lang w:val="en-GB"/>
-        </w:rPr>
-        <w:t>Settings</w:t>
-      </w:r>
-      <w:r>
-        <w:rPr>
-          <w:lang w:val="en-GB"/>
-        </w:rPr>
-        <w:t xml:space="preserve"> button in the upper-right corner of the grid window</w:t>
-      </w:r>
-      <w:r>
-        <w:rPr>
-          <w:lang w:val="en-GB"/>
-        </w:rPr>
-        <w:t xml:space="preserve"> to re-open the </w:t>
-      </w:r>
-      <w:r>
-        <w:rPr>
-          <w:b/>
-          <w:lang w:val="en-GB"/>
-        </w:rPr>
-        <w:t>Edit Group Comparison</w:t>
-      </w:r>
-      <w:r>
-        <w:rPr>
-          <w:lang w:val="en-GB"/>
-        </w:rPr>
-        <w:t xml:space="preserve"> </w:t>
-      </w:r>
-      <w:r>
-        <w:rPr>
-          <w:lang w:val="en-GB"/>
-        </w:rPr>
-        <w:t>form</w:t>
-      </w:r>
-      <w:r>
-        <w:rPr>
-          <w:lang w:val="en-GB"/>
-        </w:rPr>
-        <w:t xml:space="preserve">. </w:t>
+      </w:pPr>
+      <w:r>
+        <w:t xml:space="preserve">Right-click the </w:t>
+      </w:r>
+      <w:r>
+        <w:rPr>
+          <w:b/>
+        </w:rPr>
+        <w:t>Volcano Plot</w:t>
+      </w:r>
+      <w:r>
+        <w:t xml:space="preserve">, and click </w:t>
+      </w:r>
+      <w:proofErr w:type="gramStart"/>
+      <w:r>
+        <w:rPr>
+          <w:b/>
+        </w:rPr>
+        <w:t>Formatting</w:t>
+      </w:r>
+      <w:proofErr w:type="gramEnd"/>
+      <w:r>
+        <w:t>.</w:t>
       </w:r>
     </w:p>
     <w:p>
@@ -7660,122 +7564,107 @@
           <w:ilvl w:val="0"/>
           <w:numId w:val="9"/>
         </w:numPr>
-        <w:rPr>
-          <w:lang w:val="en-GB"/>
-        </w:rPr>
-      </w:pPr>
-      <w:r>
-        <w:rPr>
-          <w:lang w:val="en-GB"/>
-        </w:rPr>
-        <w:t>Ch</w:t>
-      </w:r>
-      <w:r>
-        <w:rPr>
-          <w:lang w:val="en-GB"/>
-        </w:rPr>
-        <w:t>ange</w:t>
-      </w:r>
-      <w:r>
-        <w:rPr>
-          <w:lang w:val="en-GB"/>
-        </w:rPr>
+      </w:pPr>
+      <w:r>
+        <w:t>Click the “…” button</w:t>
+      </w:r>
+      <w:r>
+        <w:t xml:space="preserve"> in the first row, after the </w:t>
+      </w:r>
+      <w:r>
+        <w:rPr>
+          <w:b/>
+        </w:rPr>
+        <w:t>Expression</w:t>
+      </w:r>
+      <w:r>
+        <w:t xml:space="preserve"> column.</w:t>
+      </w:r>
+    </w:p>
+    <w:p>
+      <w:pPr>
+        <w:pStyle w:val="ListParagraph"/>
+        <w:numPr>
+          <w:ilvl w:val="0"/>
+          <w:numId w:val="9"/>
+        </w:numPr>
+      </w:pPr>
+      <w:r>
+        <w:t xml:space="preserve">In the </w:t>
+      </w:r>
+      <w:r>
+        <w:rPr>
+          <w:b/>
+        </w:rPr>
+        <w:t xml:space="preserve">Create Match </w:t>
+      </w:r>
+      <w:r>
+        <w:rPr>
+          <w:b/>
+        </w:rPr>
+        <w:t>Expression</w:t>
+      </w:r>
+      <w:r>
+        <w:rPr>
+          <w:b/>
+        </w:rPr>
+        <w:t xml:space="preserve"> </w:t>
+      </w:r>
+      <w:r>
+        <w:t>form, s</w:t>
+      </w:r>
+      <w:r>
+        <w:t>et</w:t>
+      </w:r>
+      <w:r>
         <w:t xml:space="preserve"> the </w:t>
       </w:r>
       <w:r>
         <w:rPr>
           <w:b/>
-          <w:lang w:val="en-GB"/>
-        </w:rPr>
-        <w:t>Scope</w:t>
-      </w:r>
-      <w:r>
-        <w:rPr>
-          <w:lang w:val="en-GB"/>
-        </w:rPr>
-        <w:t xml:space="preserve"> option from </w:t>
-      </w:r>
-      <w:r>
-        <w:rPr>
-          <w:b/>
-          <w:lang w:val="en-GB"/>
-        </w:rPr>
-        <w:t>Peptide</w:t>
-      </w:r>
-      <w:r>
-        <w:rPr>
-          <w:lang w:val="en-GB"/>
-        </w:rPr>
-        <w:t xml:space="preserve"> to </w:t>
-      </w:r>
-      <w:r>
-        <w:rPr>
-          <w:b/>
-          <w:lang w:val="en-GB"/>
-        </w:rPr>
-        <w:t>Protein</w:t>
-      </w:r>
-      <w:r>
-        <w:rPr>
-          <w:lang w:val="en-GB"/>
-        </w:rPr>
-        <w:t xml:space="preserve">. </w:t>
-      </w:r>
-    </w:p>
-    <w:p>
-      <w:pPr>
-        <w:rPr>
-          <w:lang w:val="en-GB"/>
-        </w:rPr>
-      </w:pPr>
-      <w:r>
-        <w:t xml:space="preserve">Skyline should adjust the bar grid and bar graph immediately. </w:t>
-      </w:r>
-      <w:r>
-        <w:t>Now you can see</w:t>
-      </w:r>
-      <w:r>
-        <w:t xml:space="preserve"> just 7 bars, each one for a targeted protein, with the protein names in the x-axis labels</w:t>
-      </w:r>
-      <w:r>
-        <w:t>.</w:t>
-      </w:r>
-      <w:r>
-        <w:t xml:space="preserve"> Each protein name has a species suffix allowing you to see which species it belongs to.</w:t>
-      </w:r>
-      <w:r>
-        <w:t xml:space="preserve"> Do the measured ratios fit the expected ratios well?</w:t>
-      </w:r>
-      <w:r>
-        <w:t xml:space="preserve"> Are there some proteins missing?</w:t>
+        </w:rPr>
+        <w:t>Match</w:t>
+      </w:r>
+      <w:r>
+        <w:t xml:space="preserve"> dropdown list to “Protein Name”.</w:t>
       </w:r>
     </w:p>
     <w:p>
       <w:pPr>
         <w:pStyle w:val="ListParagraph"/>
-        <w:jc w:val="both"/>
-        <w:rPr>
-          <w:rFonts w:ascii="Arial" w:hAnsi="Arial" w:cs="Arial"/>
-          <w:lang w:val="en-GB"/>
-        </w:rPr>
-      </w:pPr>
-    </w:p>
-    <w:p>
-      <w:pPr>
-        <w:rPr>
-          <w:rFonts w:ascii="Arial" w:hAnsi="Arial" w:cs="Arial"/>
-          <w:lang w:val="en-GB"/>
-        </w:rPr>
-      </w:pPr>
+        <w:numPr>
+          <w:ilvl w:val="0"/>
+          <w:numId w:val="9"/>
+        </w:numPr>
+      </w:pPr>
+      <w:r>
+        <w:t xml:space="preserve">In the </w:t>
+      </w:r>
+      <w:r>
+        <w:rPr>
+          <w:b/>
+        </w:rPr>
+        <w:t>Regular Expression</w:t>
+      </w:r>
+      <w:r>
+        <w:t xml:space="preserve"> field, enter “ECOLI”.</w:t>
+      </w:r>
+    </w:p>
+    <w:p>
+      <w:r>
+        <w:t>The form should show you the list of peptides with matching protein names like this:</w:t>
+      </w:r>
+    </w:p>
+    <w:p>
       <w:r>
         <w:rPr>
           <w:noProof/>
         </w:rPr>
         <w:drawing>
-          <wp:inline distT="0" distB="0" distL="0" distR="0" wp14:anchorId="4495C589" wp14:editId="011917A2">
-            <wp:extent cx="4783989" cy="3309638"/>
-            <wp:effectExtent l="0" t="0" r="0" b="5080"/>
-            <wp:docPr id="59" name="Picture 59"/>
+          <wp:inline distT="0" distB="0" distL="0" distR="0" wp14:anchorId="0FCE789E" wp14:editId="7EF5EE02">
+            <wp:extent cx="4676775" cy="3590925"/>
+            <wp:effectExtent l="0" t="0" r="9525" b="9525"/>
+            <wp:docPr id="22" name="Picture 22"/>
             <wp:cNvGraphicFramePr>
               <a:graphicFrameLocks xmlns:a="http://schemas.openxmlformats.org/drawingml/2006/main" noChangeAspect="1"/>
             </wp:cNvGraphicFramePr>
@@ -7795,7 +7684,7 @@
                   <pic:spPr>
                     <a:xfrm>
                       <a:off x="0" y="0"/>
-                      <a:ext cx="4792324" cy="3315404"/>
+                      <a:ext cx="4676775" cy="3590925"/>
                     </a:xfrm>
                     <a:prstGeom prst="rect">
                       <a:avLst/>
@@ -7810,74 +7699,23 @@
     </w:p>
     <w:p>
       <w:pPr>
-        <w:jc w:val="both"/>
-        <w:rPr>
-          <w:rFonts w:ascii="Arial" w:hAnsi="Arial" w:cs="Arial"/>
-          <w:lang w:val="en-GB"/>
-        </w:rPr>
-      </w:pPr>
-    </w:p>
-    <w:p>
-      <w:pPr>
         <w:pStyle w:val="ListParagraph"/>
         <w:numPr>
           <w:ilvl w:val="0"/>
-          <w:numId w:val="9"/>
+          <w:numId w:val="25"/>
         </w:numPr>
-        <w:rPr>
-          <w:lang w:val="en-GB"/>
-        </w:rPr>
-      </w:pPr>
-      <w:r>
-        <w:rPr>
-          <w:lang w:val="en-GB"/>
-        </w:rPr>
-        <w:lastRenderedPageBreak/>
-        <w:t xml:space="preserve">On the </w:t>
-      </w:r>
-      <w:r>
-        <w:rPr>
-          <w:b/>
-          <w:lang w:val="en-GB"/>
-        </w:rPr>
-        <w:t>Edit Group Comparison</w:t>
-      </w:r>
-      <w:r>
-        <w:rPr>
-          <w:lang w:val="en-GB"/>
-        </w:rPr>
-        <w:t xml:space="preserve"> </w:t>
-      </w:r>
-      <w:r>
-        <w:rPr>
-          <w:lang w:val="en-GB"/>
-        </w:rPr>
-        <w:t>form</w:t>
-      </w:r>
-      <w:r>
-        <w:rPr>
-          <w:lang w:val="en-GB"/>
-        </w:rPr>
-        <w:t>,</w:t>
-      </w:r>
-      <w:r>
-        <w:rPr>
-          <w:lang w:val="en-GB"/>
-        </w:rPr>
-        <w:t xml:space="preserve"> check </w:t>
-      </w:r>
-      <w:r>
-        <w:rPr>
-          <w:b/>
-          <w:lang w:val="en-GB"/>
-        </w:rPr>
-        <w:t>Use zero for missing peaks</w:t>
-      </w:r>
-      <w:r>
-        <w:rPr>
-          <w:lang w:val="en-GB"/>
-        </w:rPr>
-        <w:t>.</w:t>
+      </w:pPr>
+      <w:r>
+        <w:t xml:space="preserve">Click the </w:t>
+      </w:r>
+      <w:r>
+        <w:rPr>
+          <w:b/>
+        </w:rPr>
+        <w:t>OK</w:t>
+      </w:r>
+      <w:r>
+        <w:t xml:space="preserve"> button.</w:t>
       </w:r>
     </w:p>
     <w:p>
@@ -7885,75 +7723,92 @@
         <w:pStyle w:val="ListParagraph"/>
         <w:numPr>
           <w:ilvl w:val="0"/>
-          <w:numId w:val="9"/>
+          <w:numId w:val="25"/>
         </w:numPr>
-        <w:rPr>
-          <w:lang w:val="en-GB"/>
-        </w:rPr>
-      </w:pPr>
-      <w:r>
-        <w:rPr>
-          <w:lang w:val="en-GB"/>
-        </w:rPr>
-        <w:t>C</w:t>
-      </w:r>
-      <w:r>
-        <w:rPr>
-          <w:lang w:val="en-GB"/>
-        </w:rPr>
-        <w:t xml:space="preserve">lose the </w:t>
-      </w:r>
-      <w:r>
-        <w:rPr>
-          <w:b/>
-          <w:lang w:val="en-GB"/>
-        </w:rPr>
-        <w:t>Edit Group Comparison</w:t>
-      </w:r>
-      <w:r>
-        <w:rPr>
-          <w:lang w:val="en-GB"/>
-        </w:rPr>
-        <w:t xml:space="preserve"> </w:t>
-      </w:r>
-      <w:r>
-        <w:rPr>
-          <w:lang w:val="en-GB"/>
-        </w:rPr>
-        <w:t>form</w:t>
-      </w:r>
-      <w:r>
-        <w:rPr>
-          <w:lang w:val="en-GB"/>
-        </w:rPr>
-        <w:t xml:space="preserve"> using the X square in the upper-right corner.</w:t>
-      </w:r>
-    </w:p>
-    <w:p>
-      <w:pPr>
-        <w:jc w:val="both"/>
-        <w:rPr>
-          <w:rFonts w:ascii="Arial" w:hAnsi="Arial" w:cs="Arial"/>
-          <w:lang w:val="en-GB"/>
-        </w:rPr>
-      </w:pPr>
-    </w:p>
-    <w:p>
-      <w:pPr>
-        <w:rPr>
-          <w:rFonts w:ascii="Arial" w:hAnsi="Arial" w:cs="Arial"/>
-          <w:lang w:val="en-GB"/>
-        </w:rPr>
-      </w:pPr>
+      </w:pPr>
+      <w:r>
+        <w:t xml:space="preserve">Click the “…” button in the first row, after the </w:t>
+      </w:r>
+      <w:r>
+        <w:rPr>
+          <w:b/>
+        </w:rPr>
+        <w:t>RGB</w:t>
+      </w:r>
+      <w:r>
+        <w:t xml:space="preserve"> column.</w:t>
+      </w:r>
+    </w:p>
+    <w:p>
+      <w:pPr>
+        <w:pStyle w:val="ListParagraph"/>
+        <w:numPr>
+          <w:ilvl w:val="0"/>
+          <w:numId w:val="25"/>
+        </w:numPr>
+      </w:pPr>
+      <w:r>
+        <w:t xml:space="preserve">Choose a purple color and click the </w:t>
+      </w:r>
+      <w:r>
+        <w:rPr>
+          <w:b/>
+        </w:rPr>
+        <w:t>OK</w:t>
+      </w:r>
+      <w:r>
+        <w:t xml:space="preserve"> button.</w:t>
+      </w:r>
+    </w:p>
+    <w:p>
+      <w:pPr>
+        <w:pStyle w:val="ListParagraph"/>
+        <w:numPr>
+          <w:ilvl w:val="0"/>
+          <w:numId w:val="25"/>
+        </w:numPr>
+      </w:pPr>
+      <w:r>
+        <w:t>Repeat the above process for “YEAS” with orange.</w:t>
+      </w:r>
+    </w:p>
+    <w:p>
+      <w:pPr>
+        <w:pStyle w:val="ListParagraph"/>
+        <w:numPr>
+          <w:ilvl w:val="0"/>
+          <w:numId w:val="25"/>
+        </w:numPr>
+      </w:pPr>
+      <w:r>
+        <w:t>Repeat the above process for “HUMAN” with green.</w:t>
+      </w:r>
+    </w:p>
+    <w:p>
+      <w:r>
+        <w:t xml:space="preserve">Which should leave the </w:t>
+      </w:r>
+      <w:r>
+        <w:rPr>
+          <w:b/>
+        </w:rPr>
+        <w:t>Volcano Plot Formatting</w:t>
+      </w:r>
+      <w:r>
+        <w:t xml:space="preserve"> form looking like this:</w:t>
+      </w:r>
+    </w:p>
+    <w:p>
       <w:r>
         <w:rPr>
           <w:noProof/>
         </w:rPr>
+        <w:lastRenderedPageBreak/>
         <w:drawing>
-          <wp:inline distT="0" distB="0" distL="0" distR="0" wp14:anchorId="3F7C4A70" wp14:editId="0C113529">
-            <wp:extent cx="4666946" cy="3221974"/>
-            <wp:effectExtent l="0" t="0" r="635" b="0"/>
-            <wp:docPr id="60" name="Picture 60"/>
+          <wp:inline distT="0" distB="0" distL="0" distR="0" wp14:anchorId="30C73153" wp14:editId="64BBFF2A">
+            <wp:extent cx="4381500" cy="3152775"/>
+            <wp:effectExtent l="0" t="0" r="0" b="9525"/>
+            <wp:docPr id="31" name="Picture 31"/>
             <wp:cNvGraphicFramePr>
               <a:graphicFrameLocks xmlns:a="http://schemas.openxmlformats.org/drawingml/2006/main" noChangeAspect="1"/>
             </wp:cNvGraphicFramePr>
@@ -7973,7 +7828,7 @@
                   <pic:spPr>
                     <a:xfrm>
                       <a:off x="0" y="0"/>
-                      <a:ext cx="4671594" cy="3225183"/>
+                      <a:ext cx="4381500" cy="3152775"/>
                     </a:xfrm>
                     <a:prstGeom prst="rect">
                       <a:avLst/>
@@ -7988,580 +7843,40 @@
     </w:p>
     <w:p>
       <w:pPr>
-        <w:jc w:val="both"/>
-        <w:rPr>
-          <w:rFonts w:ascii="Arial" w:hAnsi="Arial" w:cs="Arial"/>
-          <w:lang w:val="en-GB"/>
-        </w:rPr>
-      </w:pPr>
-    </w:p>
-    <w:p>
-      <w:pPr>
         <w:pStyle w:val="ListParagraph"/>
         <w:numPr>
           <w:ilvl w:val="0"/>
-          <w:numId w:val="10"/>
+          <w:numId w:val="26"/>
         </w:numPr>
-        <w:rPr>
-          <w:lang w:val="en-GB"/>
-        </w:rPr>
-      </w:pPr>
-      <w:r>
-        <w:rPr>
-          <w:lang w:val="en-GB"/>
-        </w:rPr>
-        <w:t>Save the document</w:t>
-      </w:r>
-      <w:r>
-        <w:rPr>
-          <w:lang w:val="en-GB"/>
-        </w:rPr>
-        <w:t>.</w:t>
-      </w:r>
-    </w:p>
-    <w:p>
-      <w:pPr>
-        <w:rPr>
-          <w:lang w:val="en-GB"/>
-        </w:rPr>
-      </w:pPr>
-      <w:r>
-        <w:rPr>
-          <w:lang w:val="en-GB"/>
-        </w:rPr>
-        <w:t xml:space="preserve">You may also want to consider using a more sophisticated statistical tool like </w:t>
-      </w:r>
-      <w:proofErr w:type="spellStart"/>
-      <w:r>
-        <w:rPr>
-          <w:lang w:val="en-GB"/>
-        </w:rPr>
-        <w:t>MSstats</w:t>
-      </w:r>
-      <w:proofErr w:type="spellEnd"/>
-      <w:r>
-        <w:rPr>
-          <w:lang w:val="en-GB"/>
-        </w:rPr>
-        <w:t xml:space="preserve"> for your comparisons. To do this, you can install </w:t>
-      </w:r>
-      <w:proofErr w:type="spellStart"/>
-      <w:r>
-        <w:rPr>
-          <w:lang w:val="en-GB"/>
-        </w:rPr>
-        <w:t>MSstats</w:t>
-      </w:r>
-      <w:proofErr w:type="spellEnd"/>
-      <w:r>
-        <w:rPr>
-          <w:lang w:val="en-GB"/>
-        </w:rPr>
-        <w:t xml:space="preserve"> from the Skyline Tool Store (using </w:t>
-      </w:r>
-      <w:r>
-        <w:rPr>
-          <w:b/>
-          <w:lang w:val="en-GB"/>
-        </w:rPr>
-        <w:t>Tools</w:t>
-      </w:r>
-      <w:r>
-        <w:rPr>
-          <w:lang w:val="en-GB"/>
-        </w:rPr>
-        <w:t xml:space="preserve"> &gt; </w:t>
-      </w:r>
-      <w:r>
-        <w:rPr>
-          <w:b/>
-          <w:lang w:val="en-GB"/>
-        </w:rPr>
-        <w:t>Store</w:t>
-      </w:r>
-      <w:r>
-        <w:rPr>
-          <w:lang w:val="en-GB"/>
-        </w:rPr>
-        <w:t xml:space="preserve"> in the Skyline menus or by clicking the Tool Store button on the Skyline installation web page). Then you can either run </w:t>
-      </w:r>
-      <w:proofErr w:type="spellStart"/>
-      <w:r>
-        <w:rPr>
-          <w:lang w:val="en-GB"/>
-        </w:rPr>
-        <w:t>MSstats</w:t>
-      </w:r>
-      <w:proofErr w:type="spellEnd"/>
-      <w:r>
-        <w:rPr>
-          <w:lang w:val="en-GB"/>
-        </w:rPr>
-        <w:t xml:space="preserve"> directly from the Skyline </w:t>
-      </w:r>
-      <w:r>
-        <w:rPr>
-          <w:b/>
-          <w:lang w:val="en-GB"/>
-        </w:rPr>
-        <w:t>Tools</w:t>
-      </w:r>
-      <w:r>
-        <w:rPr>
-          <w:lang w:val="en-GB"/>
-        </w:rPr>
-        <w:t xml:space="preserve"> menu or do the following to prepare to run </w:t>
-      </w:r>
-      <w:proofErr w:type="spellStart"/>
-      <w:r>
-        <w:rPr>
-          <w:lang w:val="en-GB"/>
-        </w:rPr>
-        <w:t>MSstats</w:t>
-      </w:r>
-      <w:proofErr w:type="spellEnd"/>
-      <w:r>
-        <w:rPr>
-          <w:lang w:val="en-GB"/>
-        </w:rPr>
-        <w:t xml:space="preserve"> in R or </w:t>
-      </w:r>
-      <w:proofErr w:type="spellStart"/>
-      <w:r>
-        <w:rPr>
-          <w:lang w:val="en-GB"/>
-        </w:rPr>
-        <w:t>RStudio</w:t>
-      </w:r>
-      <w:proofErr w:type="spellEnd"/>
-      <w:r>
-        <w:rPr>
-          <w:lang w:val="en-GB"/>
-        </w:rPr>
-        <w:t xml:space="preserve"> later:</w:t>
-      </w:r>
-    </w:p>
-    <w:p>
-      <w:pPr>
-        <w:pStyle w:val="ListParagraph"/>
-        <w:numPr>
-          <w:ilvl w:val="0"/>
-          <w:numId w:val="10"/>
-        </w:numPr>
-        <w:rPr>
-          <w:lang w:val="en-GB"/>
-        </w:rPr>
-      </w:pPr>
-      <w:r>
-        <w:rPr>
-          <w:lang w:val="en-GB"/>
-        </w:rPr>
-        <w:t>O</w:t>
-      </w:r>
-      <w:r>
-        <w:rPr>
-          <w:lang w:val="en-GB"/>
-        </w:rPr>
-        <w:t xml:space="preserve">n the </w:t>
-      </w:r>
-      <w:r>
-        <w:rPr>
-          <w:b/>
-          <w:szCs w:val="20"/>
-        </w:rPr>
-        <w:t>File</w:t>
-      </w:r>
-      <w:r>
-        <w:rPr>
-          <w:szCs w:val="20"/>
-        </w:rPr>
-        <w:t xml:space="preserve"> menu</w:t>
-      </w:r>
-      <w:r>
-        <w:rPr>
-          <w:szCs w:val="20"/>
-        </w:rPr>
-        <w:t>,</w:t>
-      </w:r>
-      <w:r>
-        <w:rPr>
-          <w:szCs w:val="20"/>
-        </w:rPr>
-        <w:t xml:space="preserve"> </w:t>
-      </w:r>
-      <w:r>
-        <w:rPr>
-          <w:szCs w:val="20"/>
-        </w:rPr>
-        <w:t>choose</w:t>
-      </w:r>
-      <w:r>
-        <w:rPr>
-          <w:szCs w:val="20"/>
-        </w:rPr>
-        <w:t xml:space="preserve"> </w:t>
-      </w:r>
-      <w:r>
-        <w:rPr>
-          <w:b/>
-          <w:szCs w:val="20"/>
-        </w:rPr>
-        <w:t>Export</w:t>
-      </w:r>
-      <w:r>
-        <w:rPr>
-          <w:szCs w:val="20"/>
-        </w:rPr>
-        <w:t xml:space="preserve"> and </w:t>
-      </w:r>
-      <w:r>
-        <w:rPr>
-          <w:szCs w:val="20"/>
-        </w:rPr>
-        <w:t>click</w:t>
-      </w:r>
-      <w:r>
-        <w:rPr>
-          <w:szCs w:val="20"/>
-        </w:rPr>
-        <w:t xml:space="preserve"> </w:t>
-      </w:r>
-      <w:r>
-        <w:rPr>
-          <w:b/>
-          <w:szCs w:val="20"/>
-        </w:rPr>
-        <w:t>Report</w:t>
-      </w:r>
-      <w:r>
-        <w:rPr>
-          <w:szCs w:val="20"/>
-        </w:rPr>
-        <w:t xml:space="preserve">. </w:t>
-      </w:r>
-      <w:r>
-        <w:rPr>
-          <w:szCs w:val="20"/>
-        </w:rPr>
-        <w:t xml:space="preserve"> </w:t>
-      </w:r>
-    </w:p>
-    <w:p>
-      <w:pPr>
-        <w:pStyle w:val="ListParagraph"/>
-        <w:numPr>
-          <w:ilvl w:val="0"/>
-          <w:numId w:val="10"/>
-        </w:numPr>
-        <w:rPr>
-          <w:lang w:val="en-GB"/>
-        </w:rPr>
-      </w:pPr>
-      <w:r>
-        <w:rPr>
-          <w:szCs w:val="20"/>
-        </w:rPr>
-        <w:t xml:space="preserve">From the </w:t>
-      </w:r>
-      <w:r>
-        <w:rPr>
-          <w:b/>
-          <w:szCs w:val="20"/>
-        </w:rPr>
-        <w:t>External Tools</w:t>
-      </w:r>
-      <w:r>
-        <w:rPr>
-          <w:szCs w:val="20"/>
-        </w:rPr>
-        <w:t xml:space="preserve"> folder, select </w:t>
-      </w:r>
-      <w:proofErr w:type="spellStart"/>
-      <w:r>
-        <w:rPr>
-          <w:b/>
-          <w:szCs w:val="20"/>
-        </w:rPr>
-        <w:t>MSstats</w:t>
-      </w:r>
-      <w:proofErr w:type="spellEnd"/>
-      <w:r>
-        <w:rPr>
-          <w:b/>
-          <w:szCs w:val="20"/>
-        </w:rPr>
-        <w:t xml:space="preserve"> Input</w:t>
-      </w:r>
-      <w:r>
-        <w:rPr>
-          <w:szCs w:val="20"/>
-        </w:rPr>
-        <w:t xml:space="preserve">. </w:t>
-      </w:r>
-    </w:p>
-    <w:p>
-      <w:pPr>
-        <w:pStyle w:val="ListParagraph"/>
-        <w:numPr>
-          <w:ilvl w:val="0"/>
-          <w:numId w:val="10"/>
-        </w:numPr>
-        <w:rPr>
-          <w:lang w:val="en-GB"/>
-        </w:rPr>
-      </w:pPr>
-      <w:r>
-        <w:t>Save as “</w:t>
-      </w:r>
-      <w:r>
-        <w:t>DIA_TTOF</w:t>
-      </w:r>
-      <w:r>
-        <w:t>_</w:t>
-      </w:r>
-      <w:r>
-        <w:t xml:space="preserve"> </w:t>
-      </w:r>
-      <w:r>
-        <w:t>MSstats_Input.csv”</w:t>
-      </w:r>
-      <w:r>
-        <w:t>.</w:t>
-      </w:r>
-    </w:p>
-    <w:p>
-      <w:pPr>
-        <w:pStyle w:val="Heading1"/>
-        <w:rPr>
-          <w:lang w:val="en-GB"/>
-        </w:rPr>
-      </w:pPr>
-      <w:r>
-        <w:rPr>
-          <w:lang w:val="en-GB"/>
-        </w:rPr>
-        <w:t>Comparing MS1 and MS2 data</w:t>
-      </w:r>
-    </w:p>
-    <w:p>
-      <w:pPr>
-        <w:jc w:val="both"/>
-        <w:rPr>
-          <w:rFonts w:ascii="Arial" w:hAnsi="Arial" w:cs="Arial"/>
-          <w:b/>
-          <w:lang w:val="en-GB"/>
-        </w:rPr>
-      </w:pPr>
-    </w:p>
-    <w:p>
-      <w:r>
-        <w:t>Until now we have only been looking at extracted ion chromatograms from MS2 data (i.e. fragment ions). Now we will compare the signals from MS1 XICs and MS2 XICs</w:t>
-      </w:r>
-      <w:r>
-        <w:t>.</w:t>
-      </w:r>
-    </w:p>
-    <w:p>
-      <w:pPr>
-        <w:pStyle w:val="ListParagraph"/>
-        <w:numPr>
-          <w:ilvl w:val="0"/>
-          <w:numId w:val="11"/>
-        </w:numPr>
-      </w:pPr>
-      <w:r>
-        <w:t xml:space="preserve">From the </w:t>
-      </w:r>
-      <w:r>
-        <w:rPr>
-          <w:b/>
-        </w:rPr>
-        <w:t>Settings</w:t>
-      </w:r>
-      <w:r>
-        <w:t xml:space="preserve"> menu, click on </w:t>
-      </w:r>
-      <w:r>
-        <w:rPr>
-          <w:b/>
-        </w:rPr>
-        <w:t xml:space="preserve">Transition </w:t>
-      </w:r>
-      <w:proofErr w:type="gramStart"/>
-      <w:r>
-        <w:rPr>
-          <w:b/>
-        </w:rPr>
-        <w:t>Settings</w:t>
-      </w:r>
-      <w:r>
-        <w:t xml:space="preserve">  </w:t>
-      </w:r>
-      <w:r>
-        <w:t>and</w:t>
-      </w:r>
-      <w:proofErr w:type="gramEnd"/>
-      <w:r>
-        <w:t xml:space="preserve"> then choose </w:t>
-      </w:r>
-      <w:r>
-        <w:rPr>
-          <w:b/>
-        </w:rPr>
-        <w:t>Filter</w:t>
-      </w:r>
-      <w:r>
-        <w:t>.</w:t>
-      </w:r>
-      <w:r>
-        <w:t xml:space="preserve"> </w:t>
-      </w:r>
-    </w:p>
-    <w:p>
-      <w:pPr>
-        <w:pStyle w:val="ListParagraph"/>
-        <w:numPr>
-          <w:ilvl w:val="0"/>
-          <w:numId w:val="11"/>
-        </w:numPr>
-      </w:pPr>
-      <w:r>
-        <w:t xml:space="preserve">In the </w:t>
-      </w:r>
-      <w:r>
-        <w:rPr>
-          <w:b/>
-        </w:rPr>
-        <w:t xml:space="preserve">Ion types </w:t>
-      </w:r>
-      <w:r>
-        <w:t xml:space="preserve">field </w:t>
-      </w:r>
-      <w:r>
-        <w:t>a</w:t>
-      </w:r>
-      <w:r>
-        <w:t>dd</w:t>
-      </w:r>
-      <w:r>
-        <w:t xml:space="preserve"> “p” to the i</w:t>
-      </w:r>
-      <w:r>
-        <w:t>on types (indicating precursor).</w:t>
-      </w:r>
-    </w:p>
-    <w:p>
-      <w:pPr>
-        <w:pStyle w:val="ListParagraph"/>
-        <w:jc w:val="both"/>
-        <w:rPr>
-          <w:rFonts w:ascii="Arial" w:hAnsi="Arial" w:cs="Arial"/>
-          <w:szCs w:val="20"/>
-        </w:rPr>
-      </w:pPr>
-    </w:p>
-    <w:p>
-      <w:pPr>
-        <w:rPr>
-          <w:szCs w:val="20"/>
-        </w:rPr>
-      </w:pPr>
-      <w:r>
-        <w:rPr>
-          <w:b/>
+      </w:pPr>
+      <w:r>
+        <w:t xml:space="preserve">Click the </w:t>
+      </w:r>
+      <w:r>
+        <w:rPr>
+          <w:b/>
+        </w:rPr>
+        <w:t>OK</w:t>
+      </w:r>
+      <w:r>
+        <w:t xml:space="preserve"> button.</w:t>
+      </w:r>
+    </w:p>
+    <w:p>
+      <w:r>
+        <w:t>Which should leave the volcano plot looking like this:</w:t>
+      </w:r>
+    </w:p>
+    <w:p>
+      <w:r>
+        <w:rPr>
           <w:noProof/>
         </w:rPr>
-        <w:lastRenderedPageBreak/>
-        <mc:AlternateContent>
-          <mc:Choice Requires="wps">
-            <w:drawing>
-              <wp:anchor distT="0" distB="0" distL="114300" distR="114300" simplePos="0" relativeHeight="251659264" behindDoc="0" locked="0" layoutInCell="1" allowOverlap="1" wp14:anchorId="1C74FFCB" wp14:editId="34C933C4">
-                <wp:simplePos x="0" y="0"/>
-                <wp:positionH relativeFrom="column">
-                  <wp:posOffset>1857693</wp:posOffset>
-                </wp:positionH>
-                <wp:positionV relativeFrom="paragraph">
-                  <wp:posOffset>944245</wp:posOffset>
-                </wp:positionV>
-                <wp:extent cx="66675" cy="390525"/>
-                <wp:effectExtent l="19050" t="19050" r="47625" b="28575"/>
-                <wp:wrapNone/>
-                <wp:docPr id="14" name="Up Arrow 14"/>
-                <wp:cNvGraphicFramePr/>
-                <a:graphic xmlns:a="http://schemas.openxmlformats.org/drawingml/2006/main">
-                  <a:graphicData uri="http://schemas.microsoft.com/office/word/2010/wordprocessingShape">
-                    <wps:wsp>
-                      <wps:cNvSpPr/>
-                      <wps:spPr>
-                        <a:xfrm>
-                          <a:off x="0" y="0"/>
-                          <a:ext cx="66675" cy="390525"/>
-                        </a:xfrm>
-                        <a:prstGeom prst="upArrow">
-                          <a:avLst/>
-                        </a:prstGeom>
-                        <a:solidFill>
-                          <a:srgbClr val="FF0000"/>
-                        </a:solidFill>
-                      </wps:spPr>
-                      <wps:style>
-                        <a:lnRef idx="2">
-                          <a:schemeClr val="accent1">
-                            <a:shade val="50000"/>
-                          </a:schemeClr>
-                        </a:lnRef>
-                        <a:fillRef idx="1">
-                          <a:schemeClr val="accent1"/>
-                        </a:fillRef>
-                        <a:effectRef idx="0">
-                          <a:schemeClr val="accent1"/>
-                        </a:effectRef>
-                        <a:fontRef idx="minor">
-                          <a:schemeClr val="lt1"/>
-                        </a:fontRef>
-                      </wps:style>
-                      <wps:bodyPr rot="0" spcFirstLastPara="0" vertOverflow="overflow" horzOverflow="overflow" vert="horz" wrap="square" lIns="91440" tIns="45720" rIns="91440" bIns="45720" numCol="1" spcCol="0" rtlCol="0" fromWordArt="0" anchor="ctr" anchorCtr="0" forceAA="0" compatLnSpc="1">
-                        <a:prstTxWarp prst="textNoShape">
-                          <a:avLst/>
-                        </a:prstTxWarp>
-                        <a:noAutofit/>
-                      </wps:bodyPr>
-                    </wps:wsp>
-                  </a:graphicData>
-                </a:graphic>
-              </wp:anchor>
-            </w:drawing>
-          </mc:Choice>
-          <mc:Fallback xmlns:w16se="http://schemas.microsoft.com/office/word/2015/wordml/symex" xmlns:w16cid="http://schemas.microsoft.com/office/word/2016/wordml/cid" xmlns:am3d="http://schemas.microsoft.com/office/drawing/2017/model3d" xmlns:aink="http://schemas.microsoft.com/office/drawing/2016/ink" xmlns:cx8="http://schemas.microsoft.com/office/drawing/2016/5/14/chartex" xmlns:cx7="http://schemas.microsoft.com/office/drawing/2016/5/13/chartex" xmlns:cx6="http://schemas.microsoft.com/office/drawing/2016/5/12/chartex" xmlns:cx5="http://schemas.microsoft.com/office/drawing/2016/5/11/chartex" xmlns:cx4="http://schemas.microsoft.com/office/drawing/2016/5/10/chartex" xmlns:cx3="http://schemas.microsoft.com/office/drawing/2016/5/9/chartex" xmlns:cx2="http://schemas.microsoft.com/office/drawing/2015/10/21/chartex" xmlns:cx1="http://schemas.microsoft.com/office/drawing/2015/9/8/chartex" xmlns:cx="http://schemas.microsoft.com/office/drawing/2014/chartex">
-            <w:pict>
-              <v:shapetype w14:anchorId="7C74442E" id="_x0000_t68" coordsize="21600,21600" o:spt="68" adj="5400,5400" path="m0@0l@1@0@1,21600@2,21600@2@0,21600@0,10800,xe">
-                <v:stroke joinstyle="miter"/>
-                <v:formulas>
-                  <v:f eqn="val #0"/>
-                  <v:f eqn="val #1"/>
-                  <v:f eqn="sum 21600 0 #1"/>
-                  <v:f eqn="prod #0 #1 10800"/>
-                  <v:f eqn="sum #0 0 @3"/>
-                </v:formulas>
-                <v:path o:connecttype="custom" o:connectlocs="10800,0;0,@0;10800,21600;21600,@0" o:connectangles="270,180,90,0" textboxrect="@1,@4,@2,21600"/>
-                <v:handles>
-                  <v:h position="#1,#0" xrange="0,10800" yrange="0,21600"/>
-                </v:handles>
-              </v:shapetype>
-              <v:shape id="Up Arrow 14" o:spid="_x0000_s1026" type="#_x0000_t68" style="position:absolute;margin-left:146.3pt;margin-top:74.35pt;width:5.25pt;height:30.75pt;z-index:251659264;visibility:visible;mso-wrap-style:square;mso-wrap-distance-left:9pt;mso-wrap-distance-top:0;mso-wrap-distance-right:9pt;mso-wrap-distance-bottom:0;mso-position-horizontal:absolute;mso-position-horizontal-relative:text;mso-position-vertical:absolute;mso-position-vertical-relative:text;v-text-anchor:middle" o:gfxdata="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" adj="1844" fillcolor="red" strokecolor="#1f3763 [1604]" strokeweight="1pt"/>
-            </w:pict>
-          </mc:Fallback>
-        </mc:AlternateContent>
-      </w:r>
-      <w:r>
-        <w:rPr>
-          <w:noProof/>
-        </w:rPr>
         <w:drawing>
-          <wp:inline distT="0" distB="0" distL="0" distR="0" wp14:anchorId="1B177C26" wp14:editId="3902D423">
-            <wp:extent cx="2505418" cy="3799150"/>
-            <wp:effectExtent l="0" t="0" r="0" b="0"/>
-            <wp:docPr id="12" name="Picture 12"/>
+          <wp:inline distT="0" distB="0" distL="0" distR="0" wp14:anchorId="0B1DC9CA" wp14:editId="0455DDE0">
+            <wp:extent cx="3400425" cy="3629025"/>
+            <wp:effectExtent l="0" t="0" r="9525" b="9525"/>
+            <wp:docPr id="37" name="Picture 37"/>
             <wp:cNvGraphicFramePr>
               <a:graphicFrameLocks xmlns:a="http://schemas.openxmlformats.org/drawingml/2006/main" noChangeAspect="1"/>
             </wp:cNvGraphicFramePr>
@@ -8569,169 +7884,13 @@
               <a:graphicData uri="http://schemas.openxmlformats.org/drawingml/2006/picture">
                 <pic:pic xmlns:pic="http://schemas.openxmlformats.org/drawingml/2006/picture">
                   <pic:nvPicPr>
-                    <pic:cNvPr id="1" name=""/>
-                    <pic:cNvPicPr/>
-                  </pic:nvPicPr>
-                  <pic:blipFill>
-                    <a:blip r:embed="rId48"/>
-                    <a:stretch>
-                      <a:fillRect/>
-                    </a:stretch>
-                  </pic:blipFill>
-                  <pic:spPr>
-                    <a:xfrm>
-                      <a:off x="0" y="0"/>
-                      <a:ext cx="2570135" cy="3897285"/>
-                    </a:xfrm>
-                    <a:prstGeom prst="rect">
-                      <a:avLst/>
-                    </a:prstGeom>
-                  </pic:spPr>
-                </pic:pic>
-              </a:graphicData>
-            </a:graphic>
-          </wp:inline>
-        </w:drawing>
-      </w:r>
-    </w:p>
-    <w:p>
-      <w:pPr>
-        <w:pStyle w:val="ListParagraph"/>
-        <w:jc w:val="both"/>
-        <w:rPr>
-          <w:rFonts w:ascii="Arial" w:hAnsi="Arial" w:cs="Arial"/>
-          <w:szCs w:val="20"/>
-        </w:rPr>
-      </w:pPr>
-    </w:p>
-    <w:p>
-      <w:r>
-        <w:t>The MS1 XICs from the precursor ions will now be overla</w:t>
-      </w:r>
-      <w:r>
-        <w:t>i</w:t>
-      </w:r>
-      <w:r>
-        <w:t xml:space="preserve">d with the </w:t>
-      </w:r>
-      <w:r>
-        <w:t>DIA</w:t>
-      </w:r>
-      <w:r>
-        <w:t xml:space="preserve"> MS2</w:t>
-      </w:r>
-      <w:r>
-        <w:t xml:space="preserve"> level</w:t>
-      </w:r>
-      <w:r>
-        <w:t xml:space="preserve"> fragment ion XICs from the fragment ions. </w:t>
-      </w:r>
-    </w:p>
-    <w:p>
-      <w:r>
-        <w:t>In general, the precursor ions have a much higher absolute intensity than the fragment ions. As such, it is usually easier to view these in separate graphs</w:t>
-      </w:r>
-      <w:r>
-        <w:t xml:space="preserve">: </w:t>
-      </w:r>
-    </w:p>
-    <w:p>
-      <w:pPr>
-        <w:pStyle w:val="ListParagraph"/>
-        <w:numPr>
-          <w:ilvl w:val="0"/>
-          <w:numId w:val="16"/>
-        </w:numPr>
-      </w:pPr>
-      <w:r>
-        <w:t xml:space="preserve">Click the </w:t>
-      </w:r>
-      <w:r>
-        <w:rPr>
-          <w:b/>
-        </w:rPr>
-        <w:t>View</w:t>
-      </w:r>
-      <w:r>
-        <w:t xml:space="preserve"> menu and select </w:t>
-      </w:r>
-      <w:r>
-        <w:rPr>
-          <w:b/>
-        </w:rPr>
-        <w:t>Transitions</w:t>
-      </w:r>
-      <w:r>
-        <w:t xml:space="preserve"> and then </w:t>
-      </w:r>
-      <w:r>
-        <w:rPr>
-          <w:b/>
-        </w:rPr>
-        <w:t>Split Graph</w:t>
-      </w:r>
-      <w:r>
-        <w:t xml:space="preserve">. </w:t>
-      </w:r>
-    </w:p>
-    <w:p>
-      <w:pPr>
-        <w:ind w:left="52"/>
-      </w:pPr>
-      <w:r>
-        <w:t xml:space="preserve">Now the precursor XICs from the MS1 scans are displayed in the upper graph and the fragment ion XICs from the </w:t>
-      </w:r>
-      <w:r>
-        <w:t>DIA</w:t>
-      </w:r>
-      <w:r>
-        <w:t xml:space="preserve"> scans are displayed in the lower graph.</w:t>
-      </w:r>
-    </w:p>
-    <w:p>
-      <w:pPr>
-        <w:jc w:val="both"/>
-        <w:rPr>
-          <w:rFonts w:ascii="Arial" w:hAnsi="Arial" w:cs="Arial"/>
-          <w:szCs w:val="20"/>
-        </w:rPr>
-      </w:pPr>
-    </w:p>
-    <w:p>
-      <w:pPr>
-        <w:pStyle w:val="ListParagraph"/>
-        <w:ind w:left="52"/>
-        <w:jc w:val="both"/>
-        <w:rPr>
-          <w:rFonts w:ascii="Arial" w:hAnsi="Arial" w:cs="Arial"/>
-          <w:szCs w:val="20"/>
-        </w:rPr>
-      </w:pPr>
-      <w:r>
-        <w:rPr>
-          <w:rFonts w:ascii="Arial" w:hAnsi="Arial" w:cs="Arial"/>
-          <w:noProof/>
-          <w:szCs w:val="20"/>
-        </w:rPr>
-        <w:drawing>
-          <wp:inline distT="0" distB="0" distL="0" distR="0" wp14:anchorId="01D7BB55" wp14:editId="11327736">
-            <wp:extent cx="5240076" cy="2369489"/>
-            <wp:effectExtent l="0" t="0" r="0" b="0"/>
-            <wp:docPr id="74" name="Picture 74"/>
-            <wp:cNvGraphicFramePr>
-              <a:graphicFrameLocks xmlns:a="http://schemas.openxmlformats.org/drawingml/2006/main" noChangeAspect="1"/>
-            </wp:cNvGraphicFramePr>
-            <a:graphic xmlns:a="http://schemas.openxmlformats.org/drawingml/2006/main">
-              <a:graphicData uri="http://schemas.openxmlformats.org/drawingml/2006/picture">
-                <pic:pic xmlns:pic="http://schemas.openxmlformats.org/drawingml/2006/picture">
-                  <pic:nvPicPr>
-                    <pic:cNvPr id="0" name="Picture 5"/>
+                    <pic:cNvPr id="0" name="Picture 1"/>
                     <pic:cNvPicPr>
                       <a:picLocks noChangeAspect="1" noChangeArrowheads="1"/>
                     </pic:cNvPicPr>
                   </pic:nvPicPr>
                   <pic:blipFill>
-                    <a:blip r:embed="rId49" cstate="print">
+                    <a:blip r:embed="rId48">
                       <a:extLst>
                         <a:ext uri="{28A0092B-C50C-407E-A947-70E740481C1C}">
                           <a14:useLocalDpi xmlns:a14="http://schemas.microsoft.com/office/drawing/2010/main" val="0"/>
@@ -8746,12 +7905,15 @@
                   <pic:spPr bwMode="auto">
                     <a:xfrm>
                       <a:off x="0" y="0"/>
-                      <a:ext cx="5248737" cy="2373406"/>
+                      <a:ext cx="3400425" cy="3629025"/>
                     </a:xfrm>
                     <a:prstGeom prst="rect">
                       <a:avLst/>
                     </a:prstGeom>
                     <a:noFill/>
+                    <a:ln>
+                      <a:noFill/>
+                    </a:ln>
                   </pic:spPr>
                 </pic:pic>
               </a:graphicData>
@@ -8761,56 +7923,85 @@
       </w:r>
     </w:p>
     <w:p>
-      <w:pPr>
-        <w:pStyle w:val="ListParagraph"/>
-        <w:jc w:val="both"/>
-        <w:rPr>
-          <w:rFonts w:ascii="Arial" w:hAnsi="Arial" w:cs="Arial"/>
-          <w:szCs w:val="20"/>
-        </w:rPr>
-      </w:pPr>
-    </w:p>
-    <w:p>
-      <w:pPr>
-        <w:pStyle w:val="ListParagraph"/>
-        <w:jc w:val="both"/>
-        <w:rPr>
-          <w:rFonts w:ascii="Arial" w:hAnsi="Arial" w:cs="Arial"/>
-          <w:szCs w:val="20"/>
-        </w:rPr>
-      </w:pPr>
+      <w:r>
+        <w:t xml:space="preserve">Notice that there are still some gray dots. </w:t>
+      </w:r>
+      <w:r>
+        <w:t xml:space="preserve">You can click on any of the dots to cause them to be selected in the </w:t>
+      </w:r>
+      <w:r>
+        <w:rPr>
+          <w:b/>
+        </w:rPr>
+        <w:t>Targets</w:t>
+      </w:r>
+      <w:r>
+        <w:t xml:space="preserve"> view and have their display test shown on the graph in red. You can also hover the mouse cursor over any point to get more information on it. In this way you can see that the gray dots</w:t>
+      </w:r>
+      <w:r>
+        <w:t xml:space="preserve"> </w:t>
+      </w:r>
+      <w:r>
+        <w:t>belong to</w:t>
+      </w:r>
+      <w:r>
+        <w:t xml:space="preserve"> the </w:t>
+      </w:r>
+      <w:proofErr w:type="spellStart"/>
+      <w:r>
+        <w:t>iRT</w:t>
+      </w:r>
+      <w:proofErr w:type="spellEnd"/>
+      <w:r>
+        <w:t xml:space="preserve"> standard peptides</w:t>
+      </w:r>
+      <w:r>
+        <w:t>.</w:t>
+      </w:r>
+      <w:r>
+        <w:t xml:space="preserve"> </w:t>
+      </w:r>
+      <w:r>
+        <w:t>Y</w:t>
+      </w:r>
+      <w:r>
+        <w:t xml:space="preserve">ou can filter </w:t>
+      </w:r>
+      <w:r>
+        <w:t xml:space="preserve">them </w:t>
+      </w:r>
+      <w:r>
+        <w:t>from the grid and the plot at the same time by doing the following:</w:t>
+      </w:r>
     </w:p>
     <w:p>
       <w:pPr>
         <w:pStyle w:val="ListParagraph"/>
         <w:numPr>
           <w:ilvl w:val="0"/>
-          <w:numId w:val="12"/>
+          <w:numId w:val="26"/>
         </w:numPr>
       </w:pPr>
       <w:r>
-        <w:t xml:space="preserve">Search (using </w:t>
-      </w:r>
-      <w:r>
-        <w:rPr>
-          <w:i/>
-        </w:rPr>
-        <w:t xml:space="preserve">ctrl-F) </w:t>
-      </w:r>
-      <w:r>
-        <w:t xml:space="preserve">for the peptide </w:t>
-      </w:r>
-      <w:r>
-        <w:t>SDTAAAAVR</w:t>
-      </w:r>
-      <w:r>
-        <w:t xml:space="preserve"> </w:t>
-      </w:r>
-      <w:r>
-        <w:t>and examine the difference</w:t>
-      </w:r>
-      <w:r>
-        <w:t xml:space="preserve"> between the MS1 and MS2 data. </w:t>
+        <w:t xml:space="preserve">Click the </w:t>
+      </w:r>
+      <w:r>
+        <w:rPr>
+          <w:b/>
+        </w:rPr>
+        <w:t>Protein</w:t>
+      </w:r>
+      <w:r>
+        <w:t xml:space="preserve"> column header, and click </w:t>
+      </w:r>
+      <w:r>
+        <w:rPr>
+          <w:b/>
+        </w:rPr>
+        <w:t>Filter</w:t>
+      </w:r>
+      <w:r>
+        <w:t>.</w:t>
       </w:r>
     </w:p>
     <w:p>
@@ -8818,26 +8009,21 @@
         <w:pStyle w:val="ListParagraph"/>
         <w:numPr>
           <w:ilvl w:val="0"/>
-          <w:numId w:val="12"/>
+          <w:numId w:val="26"/>
         </w:numPr>
       </w:pPr>
       <w:r>
-        <w:t xml:space="preserve">Browse through some peptides and compare the signals coming from the MS1 XICs and the </w:t>
-      </w:r>
-      <w:r>
-        <w:t>DIA</w:t>
-      </w:r>
-      <w:r>
-        <w:t xml:space="preserve"> MS2 XICs. Is there a difference in the selectivity between the MS1 and </w:t>
-      </w:r>
-      <w:r>
-        <w:t>DIA</w:t>
-      </w:r>
-      <w:r>
-        <w:t xml:space="preserve"> MS2 data</w:t>
-      </w:r>
-      <w:r>
-        <w:t>?</w:t>
+        <w:lastRenderedPageBreak/>
+        <w:t xml:space="preserve">In the </w:t>
+      </w:r>
+      <w:r>
+        <w:rPr>
+          <w:b/>
+        </w:rPr>
+        <w:t>Filter type</w:t>
+      </w:r>
+      <w:r>
+        <w:t xml:space="preserve"> dropdown list, choose “Does Not Contain”.</w:t>
       </w:r>
     </w:p>
     <w:p>
@@ -8845,26 +8031,11 @@
         <w:pStyle w:val="ListParagraph"/>
         <w:numPr>
           <w:ilvl w:val="0"/>
-          <w:numId w:val="12"/>
+          <w:numId w:val="26"/>
         </w:numPr>
       </w:pPr>
       <w:r>
-        <w:t xml:space="preserve">Can you find cases where the </w:t>
-      </w:r>
-      <w:r>
-        <w:t>DIA</w:t>
-      </w:r>
-      <w:r>
-        <w:t xml:space="preserve"> MS2 data is higher quality (i.e. better selectivity) than the MS1 data similar to peptide above? </w:t>
-      </w:r>
-      <w:r>
-        <w:t>Can you find any cases where it</w:t>
-      </w:r>
-      <w:r>
-        <w:t xml:space="preserve"> i</w:t>
-      </w:r>
-      <w:r>
-        <w:t xml:space="preserve">s the opposite? </w:t>
+        <w:t>Enter in the field below “standard”.</w:t>
       </w:r>
     </w:p>
     <w:p>
@@ -8872,91 +8043,1167 @@
         <w:pStyle w:val="ListParagraph"/>
         <w:numPr>
           <w:ilvl w:val="0"/>
-          <w:numId w:val="12"/>
+          <w:numId w:val="26"/>
         </w:numPr>
-        <w:rPr>
-          <w:iCs/>
-        </w:rPr>
-      </w:pPr>
-      <w:r>
-        <w:t xml:space="preserve">Save the document as </w:t>
-      </w:r>
-      <w:r>
-        <w:t>“</w:t>
-      </w:r>
-      <w:r>
-        <w:rPr>
-          <w:iCs/>
-        </w:rPr>
+      </w:pPr>
+      <w:r>
+        <w:t>Click the</w:t>
+      </w:r>
+      <w:r>
+        <w:rPr>
+          <w:b/>
+        </w:rPr>
+        <w:t xml:space="preserve"> OK</w:t>
+      </w:r>
+      <w:r>
+        <w:t xml:space="preserve"> button.</w:t>
+      </w:r>
+    </w:p>
+    <w:p>
+      <w:r>
+        <w:t>This will remove the gray dots in the volcano plot.</w:t>
+      </w:r>
+      <w:r>
+        <w:t xml:space="preserve"> You might try limiting this plot to just one species using a different type of filter on the protein names.</w:t>
+      </w:r>
+    </w:p>
+    <w:p>
+      <w:r>
+        <w:t xml:space="preserve">Skyline also provides a bar plot view on the fold-change values which incorporates error bars for the (unadjusted) confidence intervals. Though, they are unadjusted for the multiple hypotheses tested, they still give you some insight into the variance in the measurements. Do the following to review the fold-change values in the bar </w:t>
+      </w:r>
+      <w:proofErr w:type="gramStart"/>
+      <w:r>
+        <w:t>plot:</w:t>
+      </w:r>
+      <w:proofErr w:type="gramEnd"/>
+    </w:p>
+    <w:p>
+      <w:pPr>
+        <w:pStyle w:val="ListParagraph"/>
+        <w:numPr>
+          <w:ilvl w:val="0"/>
+          <w:numId w:val="9"/>
+        </w:numPr>
+      </w:pPr>
+      <w:r>
+        <w:t xml:space="preserve">Click </w:t>
+      </w:r>
+      <w:r>
+        <w:t>the</w:t>
+      </w:r>
+      <w:r>
+        <w:t xml:space="preserve"> </w:t>
+      </w:r>
+      <w:r>
+        <w:rPr>
+          <w:b/>
+        </w:rPr>
+        <w:t xml:space="preserve">Bar </w:t>
+      </w:r>
+      <w:r>
+        <w:rPr>
+          <w:b/>
+        </w:rPr>
+        <w:t>Grap</w:t>
+      </w:r>
+      <w:r>
+        <w:rPr>
+          <w:b/>
+        </w:rPr>
+        <w:t>h</w:t>
+      </w:r>
+      <w:r>
+        <w:t xml:space="preserve"> button</w:t>
+      </w:r>
+      <w:r>
+        <w:t xml:space="preserve"> in the top left corner of the</w:t>
+      </w:r>
+      <w:r>
+        <w:t xml:space="preserve"> grid</w:t>
+      </w:r>
+      <w:r>
+        <w:t xml:space="preserve"> </w:t>
+      </w:r>
+      <w:r>
+        <w:t>window</w:t>
+      </w:r>
+      <w:r>
+        <w:t>.</w:t>
+      </w:r>
+    </w:p>
+    <w:p>
+      <w:r>
+        <w:t xml:space="preserve">The </w:t>
+      </w:r>
+      <w:r>
+        <w:rPr>
+          <w:b/>
+        </w:rPr>
+        <w:t>Bar Graph</w:t>
+      </w:r>
+      <w:r>
+        <w:t xml:space="preserve"> will appear on top of the </w:t>
+      </w:r>
+      <w:r>
+        <w:rPr>
+          <w:b/>
+        </w:rPr>
+        <w:t>Volcano Plot</w:t>
+      </w:r>
+      <w:r>
+        <w:t>. To give it more space for viewing do the following:</w:t>
+      </w:r>
+    </w:p>
+    <w:p>
+      <w:pPr>
+        <w:pStyle w:val="ListParagraph"/>
+        <w:numPr>
+          <w:ilvl w:val="0"/>
+          <w:numId w:val="9"/>
+        </w:numPr>
+      </w:pPr>
+      <w:r>
+        <w:t xml:space="preserve">Click in the </w:t>
+      </w:r>
+      <w:r>
+        <w:rPr>
+          <w:b/>
+        </w:rPr>
+        <w:t xml:space="preserve">By </w:t>
+      </w:r>
+      <w:proofErr w:type="spellStart"/>
+      <w:r>
+        <w:rPr>
+          <w:b/>
+        </w:rPr>
+        <w:t>Condition</w:t>
+      </w:r>
+      <w:proofErr w:type="gramStart"/>
+      <w:r>
+        <w:rPr>
+          <w:b/>
+        </w:rPr>
+        <w:t>:Bar</w:t>
+      </w:r>
+      <w:proofErr w:type="spellEnd"/>
+      <w:proofErr w:type="gramEnd"/>
+      <w:r>
+        <w:rPr>
+          <w:b/>
+        </w:rPr>
+        <w:t xml:space="preserve"> Graph</w:t>
+      </w:r>
+      <w:r>
+        <w:t xml:space="preserve"> tab, hold, and drag to a new location and release.</w:t>
+      </w:r>
+    </w:p>
+    <w:p>
+      <w:pPr>
+        <w:pStyle w:val="ListParagraph"/>
+        <w:numPr>
+          <w:ilvl w:val="0"/>
+          <w:numId w:val="9"/>
+        </w:numPr>
+      </w:pPr>
+      <w:r>
+        <w:t xml:space="preserve">Resize the now free-floating </w:t>
+      </w:r>
+      <w:r>
+        <w:rPr>
+          <w:b/>
+        </w:rPr>
+        <w:t xml:space="preserve">By </w:t>
+      </w:r>
+      <w:proofErr w:type="spellStart"/>
+      <w:r>
+        <w:rPr>
+          <w:b/>
+        </w:rPr>
+        <w:t>Condition</w:t>
+      </w:r>
+      <w:proofErr w:type="gramStart"/>
+      <w:r>
+        <w:rPr>
+          <w:b/>
+        </w:rPr>
+        <w:t>:Bar</w:t>
+      </w:r>
+      <w:proofErr w:type="spellEnd"/>
+      <w:proofErr w:type="gramEnd"/>
+      <w:r>
+        <w:rPr>
+          <w:b/>
+        </w:rPr>
+        <w:t xml:space="preserve"> Graph</w:t>
+      </w:r>
+      <w:r>
+        <w:t xml:space="preserve"> window.</w:t>
+      </w:r>
+    </w:p>
+    <w:p>
+      <w:pPr>
+        <w:pStyle w:val="ListParagraph"/>
+        <w:numPr>
+          <w:ilvl w:val="0"/>
+          <w:numId w:val="9"/>
+        </w:numPr>
+      </w:pPr>
+      <w:r>
+        <w:t xml:space="preserve">In the </w:t>
+      </w:r>
+      <w:r>
+        <w:rPr>
+          <w:b/>
+        </w:rPr>
+        <w:t xml:space="preserve">By </w:t>
+      </w:r>
+      <w:proofErr w:type="spellStart"/>
+      <w:r>
+        <w:rPr>
+          <w:b/>
+        </w:rPr>
+        <w:t>Condition</w:t>
+      </w:r>
+      <w:proofErr w:type="gramStart"/>
+      <w:r>
+        <w:rPr>
+          <w:b/>
+        </w:rPr>
+        <w:t>:Grid</w:t>
+      </w:r>
+      <w:proofErr w:type="spellEnd"/>
+      <w:proofErr w:type="gramEnd"/>
+      <w:r>
+        <w:t xml:space="preserve">, click the </w:t>
+      </w:r>
+      <w:r>
+        <w:rPr>
+          <w:b/>
+        </w:rPr>
+        <w:t>Fold Change Result</w:t>
+      </w:r>
+      <w:r>
+        <w:t xml:space="preserve"> column header, and click </w:t>
+      </w:r>
+      <w:r>
+        <w:rPr>
+          <w:b/>
+        </w:rPr>
+        <w:t>Sort Ascending</w:t>
+      </w:r>
+      <w:r>
+        <w:t>.</w:t>
+      </w:r>
+    </w:p>
+    <w:p>
+      <w:r>
+        <w:t>The graph should now look like this:</w:t>
+      </w:r>
+    </w:p>
+    <w:p>
+      <w:r>
+        <w:rPr>
+          <w:noProof/>
+        </w:rPr>
+        <w:drawing>
+          <wp:inline distT="0" distB="0" distL="0" distR="0" wp14:anchorId="158ECDF2" wp14:editId="263A99B4">
+            <wp:extent cx="5756910" cy="1762125"/>
+            <wp:effectExtent l="0" t="0" r="0" b="9525"/>
+            <wp:docPr id="41" name="Picture 41"/>
+            <wp:cNvGraphicFramePr>
+              <a:graphicFrameLocks xmlns:a="http://schemas.openxmlformats.org/drawingml/2006/main" noChangeAspect="1"/>
+            </wp:cNvGraphicFramePr>
+            <a:graphic xmlns:a="http://schemas.openxmlformats.org/drawingml/2006/main">
+              <a:graphicData uri="http://schemas.openxmlformats.org/drawingml/2006/picture">
+                <pic:pic xmlns:pic="http://schemas.openxmlformats.org/drawingml/2006/picture">
+                  <pic:nvPicPr>
+                    <pic:cNvPr id="1" name=""/>
+                    <pic:cNvPicPr/>
+                  </pic:nvPicPr>
+                  <pic:blipFill>
+                    <a:blip r:embed="rId49"/>
+                    <a:stretch>
+                      <a:fillRect/>
+                    </a:stretch>
+                  </pic:blipFill>
+                  <pic:spPr>
+                    <a:xfrm>
+                      <a:off x="0" y="0"/>
+                      <a:ext cx="5756910" cy="1762125"/>
+                    </a:xfrm>
+                    <a:prstGeom prst="rect">
+                      <a:avLst/>
+                    </a:prstGeom>
+                  </pic:spPr>
+                </pic:pic>
+              </a:graphicData>
+            </a:graphic>
+          </wp:inline>
+        </w:drawing>
+      </w:r>
+    </w:p>
+    <w:p>
+      <w:r>
+        <w:t>As with the volcano plot, y</w:t>
+      </w:r>
+      <w:r>
+        <w:t>ou can</w:t>
+      </w:r>
+      <w:r>
+        <w:t xml:space="preserve"> click on the individual bars</w:t>
+      </w:r>
+      <w:r>
+        <w:t xml:space="preserve"> </w:t>
+      </w:r>
+      <w:r>
+        <w:t>to select them in the</w:t>
+      </w:r>
+      <w:r>
+        <w:t xml:space="preserve"> </w:t>
+      </w:r>
+      <w:r>
+        <w:rPr>
+          <w:b/>
+        </w:rPr>
+        <w:t>Targets</w:t>
+      </w:r>
+      <w:r>
+        <w:t xml:space="preserve"> </w:t>
+      </w:r>
+      <w:r>
+        <w:t>view</w:t>
+      </w:r>
+      <w:r>
+        <w:t xml:space="preserve"> (so that you can confirm which species various peptides in the graph are from</w:t>
+      </w:r>
+      <w:r>
+        <w:t>)</w:t>
+      </w:r>
+      <w:r>
+        <w:t>.</w:t>
+      </w:r>
+    </w:p>
+    <w:p>
+      <w:pPr>
+        <w:rPr>
+          <w:rFonts w:ascii="Arial" w:hAnsi="Arial" w:cs="Arial"/>
+          <w:sz w:val="20"/>
+          <w:szCs w:val="20"/>
+          <w:lang w:val="en-GB"/>
+        </w:rPr>
+      </w:pPr>
+      <w:r>
+        <w:rPr>
+          <w:rFonts w:ascii="Arial" w:hAnsi="Arial" w:cs="Arial"/>
+          <w:sz w:val="20"/>
+          <w:szCs w:val="20"/>
+          <w:lang w:val="en-GB"/>
+        </w:rPr>
+        <w:t xml:space="preserve">To view the fold-change results at the protein-level for the 11 targeted proteins (excluding </w:t>
+      </w:r>
+      <w:proofErr w:type="spellStart"/>
+      <w:r>
+        <w:rPr>
+          <w:rFonts w:ascii="Arial" w:hAnsi="Arial" w:cs="Arial"/>
+          <w:sz w:val="20"/>
+          <w:szCs w:val="20"/>
+          <w:lang w:val="en-GB"/>
+        </w:rPr>
+        <w:t>iRT</w:t>
+      </w:r>
+      <w:proofErr w:type="spellEnd"/>
+      <w:r>
+        <w:rPr>
+          <w:rFonts w:ascii="Arial" w:hAnsi="Arial" w:cs="Arial"/>
+          <w:sz w:val="20"/>
+          <w:szCs w:val="20"/>
+          <w:lang w:val="en-GB"/>
+        </w:rPr>
+        <w:t xml:space="preserve"> standards and decoys), do the following:</w:t>
+      </w:r>
+    </w:p>
+    <w:p>
+      <w:pPr>
+        <w:pStyle w:val="ListParagraph"/>
+        <w:numPr>
+          <w:ilvl w:val="0"/>
+          <w:numId w:val="9"/>
+        </w:numPr>
+        <w:rPr>
+          <w:lang w:val="en-GB"/>
+        </w:rPr>
+      </w:pPr>
+      <w:r>
+        <w:rPr>
+          <w:lang w:val="en-GB"/>
+        </w:rPr>
+        <w:t>Click the</w:t>
+      </w:r>
+      <w:r>
+        <w:rPr>
+          <w:lang w:val="en-GB"/>
+        </w:rPr>
+        <w:t xml:space="preserve"> </w:t>
+      </w:r>
+      <w:r>
+        <w:rPr>
+          <w:b/>
+          <w:lang w:val="en-GB"/>
+        </w:rPr>
+        <w:t>Settings</w:t>
+      </w:r>
+      <w:r>
+        <w:rPr>
+          <w:lang w:val="en-GB"/>
+        </w:rPr>
+        <w:t xml:space="preserve"> button in the upper-right corner of the grid window</w:t>
+      </w:r>
+      <w:r>
+        <w:rPr>
+          <w:lang w:val="en-GB"/>
+        </w:rPr>
+        <w:t xml:space="preserve"> to re-open the </w:t>
+      </w:r>
+      <w:r>
+        <w:rPr>
+          <w:b/>
+          <w:lang w:val="en-GB"/>
+        </w:rPr>
+        <w:t>Edit Group Comparison</w:t>
+      </w:r>
+      <w:r>
+        <w:rPr>
+          <w:lang w:val="en-GB"/>
+        </w:rPr>
+        <w:t xml:space="preserve"> </w:t>
+      </w:r>
+      <w:r>
+        <w:rPr>
+          <w:lang w:val="en-GB"/>
+        </w:rPr>
+        <w:t>form</w:t>
+      </w:r>
+      <w:r>
+        <w:rPr>
+          <w:lang w:val="en-GB"/>
+        </w:rPr>
+        <w:t>.</w:t>
+      </w:r>
+    </w:p>
+    <w:p>
+      <w:pPr>
+        <w:pStyle w:val="ListParagraph"/>
+        <w:numPr>
+          <w:ilvl w:val="0"/>
+          <w:numId w:val="9"/>
+        </w:numPr>
+        <w:rPr>
+          <w:lang w:val="en-GB"/>
+        </w:rPr>
+      </w:pPr>
+      <w:r>
+        <w:rPr>
+          <w:lang w:val="en-GB"/>
+        </w:rPr>
+        <w:t>Ch</w:t>
+      </w:r>
+      <w:r>
+        <w:rPr>
+          <w:lang w:val="en-GB"/>
+        </w:rPr>
+        <w:t>ange</w:t>
+      </w:r>
+      <w:r>
+        <w:rPr>
+          <w:lang w:val="en-GB"/>
+        </w:rPr>
+        <w:t xml:space="preserve"> the </w:t>
+      </w:r>
+      <w:r>
+        <w:rPr>
+          <w:b/>
+          <w:lang w:val="en-GB"/>
+        </w:rPr>
+        <w:t>Scope</w:t>
+      </w:r>
+      <w:r>
+        <w:rPr>
+          <w:lang w:val="en-GB"/>
+        </w:rPr>
+        <w:t xml:space="preserve"> option from </w:t>
+      </w:r>
+      <w:r>
+        <w:rPr>
+          <w:b/>
+          <w:lang w:val="en-GB"/>
+        </w:rPr>
+        <w:t>Peptide</w:t>
+      </w:r>
+      <w:r>
+        <w:rPr>
+          <w:lang w:val="en-GB"/>
+        </w:rPr>
+        <w:t xml:space="preserve"> to </w:t>
+      </w:r>
+      <w:r>
+        <w:rPr>
+          <w:b/>
+          <w:lang w:val="en-GB"/>
+        </w:rPr>
+        <w:t>Protein</w:t>
+      </w:r>
+      <w:r>
+        <w:rPr>
+          <w:lang w:val="en-GB"/>
+        </w:rPr>
+        <w:t>.</w:t>
+      </w:r>
+    </w:p>
+    <w:p>
+      <w:pPr>
+        <w:rPr>
+          <w:lang w:val="en-GB"/>
+        </w:rPr>
+      </w:pPr>
+      <w:r>
+        <w:rPr>
+          <w:lang w:val="en-GB"/>
+        </w:rPr>
+        <w:t xml:space="preserve">Skyline should adjust the </w:t>
+      </w:r>
+      <w:r>
+        <w:rPr>
+          <w:b/>
+          <w:lang w:val="en-GB"/>
+        </w:rPr>
+        <w:t>Bar Graph</w:t>
+      </w:r>
+      <w:r>
+        <w:rPr>
+          <w:lang w:val="en-GB"/>
+        </w:rPr>
+        <w:t xml:space="preserve"> and </w:t>
+      </w:r>
+      <w:r>
+        <w:rPr>
+          <w:b/>
+          <w:lang w:val="en-GB"/>
+        </w:rPr>
+        <w:t>Volcano Plot</w:t>
+      </w:r>
+      <w:r>
+        <w:rPr>
+          <w:lang w:val="en-GB"/>
+        </w:rPr>
+        <w:t xml:space="preserve"> immediately. You will see in the </w:t>
+      </w:r>
+      <w:r>
+        <w:rPr>
+          <w:b/>
+          <w:lang w:val="en-GB"/>
+        </w:rPr>
+        <w:t>Bar Graph</w:t>
+      </w:r>
+      <w:r>
+        <w:rPr>
+          <w:lang w:val="en-GB"/>
+        </w:rPr>
+        <w:t xml:space="preserve"> that there are just 9 bars and not the 11 you might have been expecting. This is because the current settings give Skyline no way to deal with missing values (due to 0.01 q value cut-off) other than dropping targets without consistent enough measurement to support a T-test. To fix this, do the following:</w:t>
+      </w:r>
+    </w:p>
+    <w:p>
+      <w:pPr>
+        <w:pStyle w:val="ListParagraph"/>
+        <w:numPr>
+          <w:ilvl w:val="0"/>
+          <w:numId w:val="27"/>
+        </w:numPr>
+        <w:rPr>
+          <w:lang w:val="en-GB"/>
+        </w:rPr>
+      </w:pPr>
+      <w:r>
+        <w:rPr>
+          <w:lang w:val="en-GB"/>
+        </w:rPr>
+        <w:lastRenderedPageBreak/>
+        <w:t xml:space="preserve">In the </w:t>
+      </w:r>
+      <w:r>
+        <w:rPr>
+          <w:b/>
+          <w:lang w:val="en-GB"/>
+        </w:rPr>
+        <w:t>Edit Group Comparison</w:t>
+      </w:r>
+      <w:r>
+        <w:rPr>
+          <w:lang w:val="en-GB"/>
+        </w:rPr>
+        <w:t xml:space="preserve"> form, change the </w:t>
+      </w:r>
+      <w:r>
+        <w:rPr>
+          <w:b/>
+          <w:lang w:val="en-GB"/>
+        </w:rPr>
+        <w:t>Summary method</w:t>
+      </w:r>
+      <w:r>
+        <w:rPr>
+          <w:lang w:val="en-GB"/>
+        </w:rPr>
+        <w:t xml:space="preserve"> to “Tukey’s Median Polish”.</w:t>
+      </w:r>
+    </w:p>
+    <w:p>
+      <w:pPr>
+        <w:rPr>
+          <w:lang w:val="en-GB"/>
+        </w:rPr>
+      </w:pPr>
+      <w:r>
+        <w:rPr>
+          <w:lang w:val="en-GB"/>
+        </w:rPr>
+        <w:t xml:space="preserve">The </w:t>
+      </w:r>
+      <w:r>
+        <w:rPr>
+          <w:b/>
+          <w:lang w:val="en-GB"/>
+        </w:rPr>
+        <w:t>Bar Graph</w:t>
+      </w:r>
+      <w:r>
+        <w:rPr>
+          <w:lang w:val="en-GB"/>
+        </w:rPr>
+        <w:t xml:space="preserve"> should now show fold-change estimates for all 11 proteins that looks like this:</w:t>
+      </w:r>
+    </w:p>
+    <w:p>
+      <w:pPr>
+        <w:rPr>
+          <w:lang w:val="en-GB"/>
+        </w:rPr>
+      </w:pPr>
+      <w:r>
+        <w:rPr>
+          <w:noProof/>
+        </w:rPr>
+        <w:drawing>
+          <wp:inline distT="0" distB="0" distL="0" distR="0" wp14:anchorId="191E800C" wp14:editId="04E6CA03">
+            <wp:extent cx="3000375" cy="5924550"/>
+            <wp:effectExtent l="0" t="0" r="9525" b="0"/>
+            <wp:docPr id="46" name="Picture 46"/>
+            <wp:cNvGraphicFramePr>
+              <a:graphicFrameLocks xmlns:a="http://schemas.openxmlformats.org/drawingml/2006/main" noChangeAspect="1"/>
+            </wp:cNvGraphicFramePr>
+            <a:graphic xmlns:a="http://schemas.openxmlformats.org/drawingml/2006/main">
+              <a:graphicData uri="http://schemas.openxmlformats.org/drawingml/2006/picture">
+                <pic:pic xmlns:pic="http://schemas.openxmlformats.org/drawingml/2006/picture">
+                  <pic:nvPicPr>
+                    <pic:cNvPr id="0" name="Picture 5"/>
+                    <pic:cNvPicPr>
+                      <a:picLocks noChangeAspect="1" noChangeArrowheads="1"/>
+                    </pic:cNvPicPr>
+                  </pic:nvPicPr>
+                  <pic:blipFill>
+                    <a:blip r:embed="rId50">
+                      <a:extLst>
+                        <a:ext uri="{28A0092B-C50C-407E-A947-70E740481C1C}">
+                          <a14:useLocalDpi xmlns:a14="http://schemas.microsoft.com/office/drawing/2010/main" val="0"/>
+                        </a:ext>
+                      </a:extLst>
+                    </a:blip>
+                    <a:srcRect/>
+                    <a:stretch>
+                      <a:fillRect/>
+                    </a:stretch>
+                  </pic:blipFill>
+                  <pic:spPr bwMode="auto">
+                    <a:xfrm>
+                      <a:off x="0" y="0"/>
+                      <a:ext cx="3000375" cy="5924550"/>
+                    </a:xfrm>
+                    <a:prstGeom prst="rect">
+                      <a:avLst/>
+                    </a:prstGeom>
+                    <a:noFill/>
+                    <a:ln>
+                      <a:noFill/>
+                    </a:ln>
+                  </pic:spPr>
+                </pic:pic>
+              </a:graphicData>
+            </a:graphic>
+          </wp:inline>
+        </w:drawing>
+      </w:r>
+    </w:p>
+    <w:p>
+      <w:pPr>
+        <w:pStyle w:val="ListParagraph"/>
+        <w:jc w:val="both"/>
+        <w:rPr>
+          <w:rFonts w:ascii="Arial" w:hAnsi="Arial" w:cs="Arial"/>
+          <w:lang w:val="en-GB"/>
+        </w:rPr>
+      </w:pPr>
+    </w:p>
+    <w:p>
+      <w:pPr>
+        <w:pStyle w:val="ListParagraph"/>
+        <w:numPr>
+          <w:ilvl w:val="0"/>
+          <w:numId w:val="9"/>
+        </w:numPr>
+        <w:rPr>
+          <w:lang w:val="en-GB"/>
+        </w:rPr>
+      </w:pPr>
+      <w:r>
+        <w:rPr>
+          <w:lang w:val="en-GB"/>
+        </w:rPr>
+        <w:t>C</w:t>
+      </w:r>
+      <w:r>
+        <w:rPr>
+          <w:lang w:val="en-GB"/>
+        </w:rPr>
+        <w:t xml:space="preserve">lose the </w:t>
+      </w:r>
+      <w:r>
+        <w:rPr>
+          <w:b/>
+          <w:lang w:val="en-GB"/>
+        </w:rPr>
+        <w:t>Edit Group Comparison</w:t>
+      </w:r>
+      <w:r>
+        <w:rPr>
+          <w:lang w:val="en-GB"/>
+        </w:rPr>
+        <w:t xml:space="preserve"> </w:t>
+      </w:r>
+      <w:r>
+        <w:rPr>
+          <w:lang w:val="en-GB"/>
+        </w:rPr>
+        <w:t>by clicking</w:t>
+      </w:r>
+      <w:r>
+        <w:rPr>
+          <w:lang w:val="en-GB"/>
+        </w:rPr>
+        <w:t xml:space="preserve"> the X square in the upper-right corner.</w:t>
+      </w:r>
+    </w:p>
+    <w:p>
+      <w:pPr>
+        <w:pStyle w:val="ListParagraph"/>
+        <w:numPr>
+          <w:ilvl w:val="0"/>
+          <w:numId w:val="10"/>
+        </w:numPr>
+        <w:rPr>
+          <w:lang w:val="en-GB"/>
+        </w:rPr>
+      </w:pPr>
+      <w:r>
+        <w:rPr>
+          <w:lang w:val="en-GB"/>
+        </w:rPr>
+        <w:t>Save the document</w:t>
+      </w:r>
+      <w:r>
+        <w:rPr>
+          <w:lang w:val="en-GB"/>
+        </w:rPr>
+        <w:t>.</w:t>
+      </w:r>
+    </w:p>
+    <w:p>
+      <w:pPr>
+        <w:rPr>
+          <w:lang w:val="en-GB"/>
+        </w:rPr>
+      </w:pPr>
+      <w:r>
+        <w:rPr>
+          <w:lang w:val="en-GB"/>
+        </w:rPr>
+        <w:t xml:space="preserve">You may also want to consider using a more sophisticated statistical tool like </w:t>
+      </w:r>
+      <w:proofErr w:type="spellStart"/>
+      <w:r>
+        <w:rPr>
+          <w:lang w:val="en-GB"/>
+        </w:rPr>
+        <w:t>MSstats</w:t>
+      </w:r>
+      <w:proofErr w:type="spellEnd"/>
+      <w:r>
+        <w:rPr>
+          <w:lang w:val="en-GB"/>
+        </w:rPr>
+        <w:t xml:space="preserve"> for your comparisons. To do this, you can install </w:t>
+      </w:r>
+      <w:proofErr w:type="spellStart"/>
+      <w:r>
+        <w:rPr>
+          <w:lang w:val="en-GB"/>
+        </w:rPr>
+        <w:t>MSstats</w:t>
+      </w:r>
+      <w:proofErr w:type="spellEnd"/>
+      <w:r>
+        <w:rPr>
+          <w:lang w:val="en-GB"/>
+        </w:rPr>
+        <w:t xml:space="preserve"> from the Skyline Tool Store (using </w:t>
+      </w:r>
+      <w:r>
+        <w:rPr>
+          <w:b/>
+          <w:lang w:val="en-GB"/>
+        </w:rPr>
+        <w:t>Tools</w:t>
+      </w:r>
+      <w:r>
+        <w:rPr>
+          <w:lang w:val="en-GB"/>
+        </w:rPr>
+        <w:t xml:space="preserve"> &gt; </w:t>
+      </w:r>
+      <w:r>
+        <w:rPr>
+          <w:b/>
+          <w:lang w:val="en-GB"/>
+        </w:rPr>
+        <w:t>Store</w:t>
+      </w:r>
+      <w:r>
+        <w:rPr>
+          <w:lang w:val="en-GB"/>
+        </w:rPr>
+        <w:t xml:space="preserve"> in the Skyline menus or by clicking the Tool Store button on the Skyline installation web page). Then you can either run </w:t>
+      </w:r>
+      <w:proofErr w:type="spellStart"/>
+      <w:r>
+        <w:rPr>
+          <w:lang w:val="en-GB"/>
+        </w:rPr>
+        <w:t>MSstats</w:t>
+      </w:r>
+      <w:proofErr w:type="spellEnd"/>
+      <w:r>
+        <w:rPr>
+          <w:lang w:val="en-GB"/>
+        </w:rPr>
+        <w:t xml:space="preserve"> directly from the Skyline </w:t>
+      </w:r>
+      <w:r>
+        <w:rPr>
+          <w:b/>
+          <w:lang w:val="en-GB"/>
+        </w:rPr>
+        <w:t>Tools</w:t>
+      </w:r>
+      <w:r>
+        <w:rPr>
+          <w:lang w:val="en-GB"/>
+        </w:rPr>
+        <w:t xml:space="preserve"> menu or do the following to prepare to run </w:t>
+      </w:r>
+      <w:proofErr w:type="spellStart"/>
+      <w:r>
+        <w:rPr>
+          <w:lang w:val="en-GB"/>
+        </w:rPr>
+        <w:t>MSstats</w:t>
+      </w:r>
+      <w:proofErr w:type="spellEnd"/>
+      <w:r>
+        <w:rPr>
+          <w:lang w:val="en-GB"/>
+        </w:rPr>
+        <w:t xml:space="preserve"> in R or </w:t>
+      </w:r>
+      <w:proofErr w:type="spellStart"/>
+      <w:r>
+        <w:rPr>
+          <w:lang w:val="en-GB"/>
+        </w:rPr>
+        <w:t>RStudio</w:t>
+      </w:r>
+      <w:proofErr w:type="spellEnd"/>
+      <w:r>
+        <w:rPr>
+          <w:lang w:val="en-GB"/>
+        </w:rPr>
+        <w:t xml:space="preserve"> later:</w:t>
+      </w:r>
+    </w:p>
+    <w:p>
+      <w:pPr>
+        <w:pStyle w:val="ListParagraph"/>
+        <w:numPr>
+          <w:ilvl w:val="0"/>
+          <w:numId w:val="10"/>
+        </w:numPr>
+        <w:rPr>
+          <w:lang w:val="en-GB"/>
+        </w:rPr>
+      </w:pPr>
+      <w:r>
+        <w:rPr>
+          <w:lang w:val="en-GB"/>
+        </w:rPr>
+        <w:t>O</w:t>
+      </w:r>
+      <w:r>
+        <w:rPr>
+          <w:lang w:val="en-GB"/>
+        </w:rPr>
+        <w:t xml:space="preserve">n the </w:t>
+      </w:r>
+      <w:r>
+        <w:rPr>
+          <w:b/>
+          <w:szCs w:val="20"/>
+        </w:rPr>
+        <w:t>File</w:t>
+      </w:r>
+      <w:r>
+        <w:rPr>
+          <w:szCs w:val="20"/>
+        </w:rPr>
+        <w:t xml:space="preserve"> menu</w:t>
+      </w:r>
+      <w:r>
+        <w:rPr>
+          <w:szCs w:val="20"/>
+        </w:rPr>
+        <w:t>,</w:t>
+      </w:r>
+      <w:r>
+        <w:rPr>
+          <w:szCs w:val="20"/>
+        </w:rPr>
+        <w:t xml:space="preserve"> </w:t>
+      </w:r>
+      <w:r>
+        <w:rPr>
+          <w:szCs w:val="20"/>
+        </w:rPr>
+        <w:t>choose</w:t>
+      </w:r>
+      <w:r>
+        <w:rPr>
+          <w:szCs w:val="20"/>
+        </w:rPr>
+        <w:t xml:space="preserve"> </w:t>
+      </w:r>
+      <w:r>
+        <w:rPr>
+          <w:b/>
+          <w:szCs w:val="20"/>
+        </w:rPr>
+        <w:t>Export</w:t>
+      </w:r>
+      <w:r>
+        <w:rPr>
+          <w:szCs w:val="20"/>
+        </w:rPr>
+        <w:t xml:space="preserve"> and </w:t>
+      </w:r>
+      <w:r>
+        <w:rPr>
+          <w:szCs w:val="20"/>
+        </w:rPr>
+        <w:t>click</w:t>
+      </w:r>
+      <w:r>
+        <w:rPr>
+          <w:szCs w:val="20"/>
+        </w:rPr>
+        <w:t xml:space="preserve"> </w:t>
+      </w:r>
+      <w:r>
+        <w:rPr>
+          <w:b/>
+          <w:szCs w:val="20"/>
+        </w:rPr>
+        <w:t>Report</w:t>
+      </w:r>
+      <w:r>
+        <w:rPr>
+          <w:szCs w:val="20"/>
+        </w:rPr>
+        <w:t xml:space="preserve">. </w:t>
+      </w:r>
+      <w:r>
+        <w:rPr>
+          <w:szCs w:val="20"/>
+        </w:rPr>
+        <w:t xml:space="preserve"> </w:t>
+      </w:r>
+    </w:p>
+    <w:p>
+      <w:pPr>
+        <w:pStyle w:val="ListParagraph"/>
+        <w:numPr>
+          <w:ilvl w:val="0"/>
+          <w:numId w:val="10"/>
+        </w:numPr>
+        <w:rPr>
+          <w:lang w:val="en-GB"/>
+        </w:rPr>
+      </w:pPr>
+      <w:r>
+        <w:rPr>
+          <w:szCs w:val="20"/>
+        </w:rPr>
+        <w:lastRenderedPageBreak/>
+        <w:t xml:space="preserve">From the </w:t>
+      </w:r>
+      <w:r>
+        <w:rPr>
+          <w:b/>
+          <w:szCs w:val="20"/>
+        </w:rPr>
+        <w:t>External Tools</w:t>
+      </w:r>
+      <w:r>
+        <w:rPr>
+          <w:szCs w:val="20"/>
+        </w:rPr>
+        <w:t xml:space="preserve"> folder, select </w:t>
+      </w:r>
+      <w:proofErr w:type="spellStart"/>
+      <w:r>
+        <w:rPr>
+          <w:b/>
+          <w:szCs w:val="20"/>
+        </w:rPr>
+        <w:t>MSstats</w:t>
+      </w:r>
+      <w:proofErr w:type="spellEnd"/>
+      <w:r>
+        <w:rPr>
+          <w:b/>
+          <w:szCs w:val="20"/>
+        </w:rPr>
+        <w:t xml:space="preserve"> Input</w:t>
+      </w:r>
+      <w:r>
+        <w:rPr>
+          <w:szCs w:val="20"/>
+        </w:rPr>
+        <w:t xml:space="preserve">. </w:t>
+      </w:r>
+    </w:p>
+    <w:p>
+      <w:pPr>
+        <w:pStyle w:val="ListParagraph"/>
+        <w:numPr>
+          <w:ilvl w:val="0"/>
+          <w:numId w:val="10"/>
+        </w:numPr>
+        <w:rPr>
+          <w:lang w:val="en-GB"/>
+        </w:rPr>
+      </w:pPr>
+      <w:r>
+        <w:t>Save as “</w:t>
+      </w:r>
+      <w:r>
         <w:t>DIA_TTOF</w:t>
       </w:r>
       <w:r>
-        <w:rPr>
-          <w:iCs/>
-        </w:rPr>
-        <w:t>_MS1_comparison.sky</w:t>
-      </w:r>
-      <w:r>
-        <w:rPr>
-          <w:iCs/>
-        </w:rPr>
-        <w:t>”</w:t>
-      </w:r>
-    </w:p>
-    <w:p>
-      <w:pPr>
-        <w:rPr>
-          <w:rFonts w:ascii="Arial" w:hAnsi="Arial" w:cs="Arial"/>
-        </w:rPr>
-      </w:pPr>
-    </w:p>
-    <w:p>
-      <w:pPr>
-        <w:rPr>
-          <w:rFonts w:ascii="Arial" w:hAnsi="Arial" w:cs="Arial"/>
-        </w:rPr>
-      </w:pPr>
-    </w:p>
-    <w:p>
-      <w:r>
-        <w:t xml:space="preserve">Congratulations! You have completed the tutorial </w:t>
-      </w:r>
-      <w:r>
-        <w:sym w:font="Wingdings" w:char="F04A"/>
-      </w:r>
-    </w:p>
-    <w:p>
-      <w:pPr>
-        <w:rPr>
-          <w:rFonts w:ascii="Arial" w:hAnsi="Arial" w:cs="Arial"/>
-        </w:rPr>
-      </w:pPr>
-    </w:p>
-    <w:p>
-      <w:pPr>
-        <w:rPr>
-          <w:rFonts w:ascii="Arial" w:hAnsi="Arial" w:cs="Arial"/>
-        </w:rPr>
-      </w:pPr>
-    </w:p>
-    <w:p>
-      <w:pPr>
-        <w:rPr>
-          <w:rFonts w:ascii="Arial" w:hAnsi="Arial" w:cs="Arial"/>
-        </w:rPr>
-      </w:pPr>
-    </w:p>
-    <w:p>
-      <w:pPr>
-        <w:rPr>
-          <w:rFonts w:ascii="Arial" w:hAnsi="Arial" w:cs="Arial"/>
-        </w:rPr>
-      </w:pPr>
-    </w:p>
-    <w:p/>
+        <w:t>_</w:t>
+      </w:r>
+      <w:r>
+        <w:t xml:space="preserve"> </w:t>
+      </w:r>
+      <w:r>
+        <w:t>MSstats_Input.csv”</w:t>
+      </w:r>
+      <w:r>
+        <w:t>.</w:t>
+      </w:r>
+    </w:p>
+    <w:p>
+      <w:pPr>
+        <w:pStyle w:val="Heading1"/>
+        <w:rPr>
+          <w:lang w:val="en-GB"/>
+        </w:rPr>
+      </w:pPr>
+      <w:r>
+        <w:rPr>
+          <w:lang w:val="en-GB"/>
+        </w:rPr>
+        <w:t>Conclusion</w:t>
+      </w:r>
+    </w:p>
+    <w:p>
+      <w:r>
+        <w:t>Congratulations!</w:t>
+      </w:r>
+      <w:r>
+        <w:t xml:space="preserve"> You have completed your first differential proteomics comparison using Skyline with DIA data. You have learned how to use the </w:t>
+      </w:r>
+      <w:r>
+        <w:rPr>
+          <w:b/>
+        </w:rPr>
+        <w:t>Import Peptide Search</w:t>
+      </w:r>
+      <w:r>
+        <w:t xml:space="preserve"> wizard to streamline the initial data processing from building a spectral library out of DDA peptide search data to chromatogram extraction from quantitative DIA runs, creating and applying an </w:t>
+      </w:r>
+      <w:proofErr w:type="spellStart"/>
+      <w:r>
+        <w:t>mProphet</w:t>
+      </w:r>
+      <w:proofErr w:type="spellEnd"/>
+      <w:r>
+        <w:t xml:space="preserve"> statistical peak detection model to improve peak selection and assign q values which can be used to control the false discovery rate among the peak areas you used in your group comparison. You learned to first assess the DIA data quality with the mass error and retention time regression plots. And finally, you learned to perform a simple pairwise comparison between two groups of samples directly within Skyline, which gave you the interactive group comparison grid, volcano plot and bar graph to help you understand and interact with the results. Having exported the </w:t>
+      </w:r>
+      <w:proofErr w:type="spellStart"/>
+      <w:r>
+        <w:t>MSstats</w:t>
+      </w:r>
+      <w:proofErr w:type="spellEnd"/>
+      <w:r>
+        <w:t xml:space="preserve"> Input report, you could now </w:t>
+      </w:r>
+      <w:r>
+        <w:t xml:space="preserve">use the </w:t>
+      </w:r>
+      <w:proofErr w:type="spellStart"/>
+      <w:r>
+        <w:t>MSstats</w:t>
+      </w:r>
+      <w:proofErr w:type="spellEnd"/>
+      <w:r>
+        <w:t xml:space="preserve"> external tool to perform further statistical tests.</w:t>
+      </w:r>
+    </w:p>
+    <w:p>
+      <w:r>
+        <w:t>Now consider retrying these steps with the proteome-wide FASTA file and/or including precursor ions to see how this works with a broader target set and/or another dimension (precursor ions in MS1 spectra). Or move on to trying this with your own data.</w:t>
+      </w:r>
+      <w:bookmarkStart w:id="6" w:name="_GoBack"/>
+      <w:bookmarkEnd w:id="6"/>
+    </w:p>
     <w:sectPr>
-      <w:footerReference w:type="even" r:id="rId50"/>
-      <w:footerReference w:type="default" r:id="rId51"/>
+      <w:footerReference w:type="even" r:id="rId51"/>
+      <w:footerReference w:type="default" r:id="rId52"/>
       <w:pgSz w:w="11900" w:h="16840"/>
       <w:pgMar w:top="1417" w:right="1417" w:bottom="1134" w:left="1417" w:header="850" w:footer="850" w:gutter="0"/>
       <w:cols w:space="708"/>
@@ -9380,6 +9627,119 @@
     </w:lvl>
   </w:abstractNum>
   <w:abstractNum w:abstractNumId="2" w15:restartNumberingAfterBreak="0">
+    <w:nsid w:val="08C22619"/>
+    <w:multiLevelType w:val="hybridMultilevel"/>
+    <w:tmpl w:val="7F3207FA"/>
+    <w:lvl w:ilvl="0" w:tplc="04090001">
+      <w:start w:val="1"/>
+      <w:numFmt w:val="bullet"/>
+      <w:lvlText w:val=""/>
+      <w:lvlJc w:val="left"/>
+      <w:pPr>
+        <w:ind w:left="720" w:hanging="360"/>
+      </w:pPr>
+      <w:rPr>
+        <w:rFonts w:ascii="Symbol" w:hAnsi="Symbol" w:hint="default"/>
+      </w:rPr>
+    </w:lvl>
+    <w:lvl w:ilvl="1" w:tplc="04090003" w:tentative="1">
+      <w:start w:val="1"/>
+      <w:numFmt w:val="bullet"/>
+      <w:lvlText w:val="o"/>
+      <w:lvlJc w:val="left"/>
+      <w:pPr>
+        <w:ind w:left="1440" w:hanging="360"/>
+      </w:pPr>
+      <w:rPr>
+        <w:rFonts w:ascii="Courier New" w:hAnsi="Courier New" w:cs="Courier New" w:hint="default"/>
+      </w:rPr>
+    </w:lvl>
+    <w:lvl w:ilvl="2" w:tplc="04090005" w:tentative="1">
+      <w:start w:val="1"/>
+      <w:numFmt w:val="bullet"/>
+      <w:lvlText w:val=""/>
+      <w:lvlJc w:val="left"/>
+      <w:pPr>
+        <w:ind w:left="2160" w:hanging="360"/>
+      </w:pPr>
+      <w:rPr>
+        <w:rFonts w:ascii="Wingdings" w:hAnsi="Wingdings" w:hint="default"/>
+      </w:rPr>
+    </w:lvl>
+    <w:lvl w:ilvl="3" w:tplc="04090001" w:tentative="1">
+      <w:start w:val="1"/>
+      <w:numFmt w:val="bullet"/>
+      <w:lvlText w:val=""/>
+      <w:lvlJc w:val="left"/>
+      <w:pPr>
+        <w:ind w:left="2880" w:hanging="360"/>
+      </w:pPr>
+      <w:rPr>
+        <w:rFonts w:ascii="Symbol" w:hAnsi="Symbol" w:hint="default"/>
+      </w:rPr>
+    </w:lvl>
+    <w:lvl w:ilvl="4" w:tplc="04090003" w:tentative="1">
+      <w:start w:val="1"/>
+      <w:numFmt w:val="bullet"/>
+      <w:lvlText w:val="o"/>
+      <w:lvlJc w:val="left"/>
+      <w:pPr>
+        <w:ind w:left="3600" w:hanging="360"/>
+      </w:pPr>
+      <w:rPr>
+        <w:rFonts w:ascii="Courier New" w:hAnsi="Courier New" w:cs="Courier New" w:hint="default"/>
+      </w:rPr>
+    </w:lvl>
+    <w:lvl w:ilvl="5" w:tplc="04090005" w:tentative="1">
+      <w:start w:val="1"/>
+      <w:numFmt w:val="bullet"/>
+      <w:lvlText w:val=""/>
+      <w:lvlJc w:val="left"/>
+      <w:pPr>
+        <w:ind w:left="4320" w:hanging="360"/>
+      </w:pPr>
+      <w:rPr>
+        <w:rFonts w:ascii="Wingdings" w:hAnsi="Wingdings" w:hint="default"/>
+      </w:rPr>
+    </w:lvl>
+    <w:lvl w:ilvl="6" w:tplc="04090001" w:tentative="1">
+      <w:start w:val="1"/>
+      <w:numFmt w:val="bullet"/>
+      <w:lvlText w:val=""/>
+      <w:lvlJc w:val="left"/>
+      <w:pPr>
+        <w:ind w:left="5040" w:hanging="360"/>
+      </w:pPr>
+      <w:rPr>
+        <w:rFonts w:ascii="Symbol" w:hAnsi="Symbol" w:hint="default"/>
+      </w:rPr>
+    </w:lvl>
+    <w:lvl w:ilvl="7" w:tplc="04090003" w:tentative="1">
+      <w:start w:val="1"/>
+      <w:numFmt w:val="bullet"/>
+      <w:lvlText w:val="o"/>
+      <w:lvlJc w:val="left"/>
+      <w:pPr>
+        <w:ind w:left="5760" w:hanging="360"/>
+      </w:pPr>
+      <w:rPr>
+        <w:rFonts w:ascii="Courier New" w:hAnsi="Courier New" w:cs="Courier New" w:hint="default"/>
+      </w:rPr>
+    </w:lvl>
+    <w:lvl w:ilvl="8" w:tplc="04090005" w:tentative="1">
+      <w:start w:val="1"/>
+      <w:numFmt w:val="bullet"/>
+      <w:lvlText w:val=""/>
+      <w:lvlJc w:val="left"/>
+      <w:pPr>
+        <w:ind w:left="6480" w:hanging="360"/>
+      </w:pPr>
+      <w:rPr>
+        <w:rFonts w:ascii="Wingdings" w:hAnsi="Wingdings" w:hint="default"/>
+      </w:rPr>
+    </w:lvl>
+  </w:abstractNum>
+  <w:abstractNum w:abstractNumId="3" w15:restartNumberingAfterBreak="0">
     <w:nsid w:val="0A9660E3"/>
     <w:multiLevelType w:val="hybridMultilevel"/>
     <w:tmpl w:val="45040EE6"/>
@@ -9492,7 +9852,7 @@
       </w:rPr>
     </w:lvl>
   </w:abstractNum>
-  <w:abstractNum w:abstractNumId="3" w15:restartNumberingAfterBreak="0">
+  <w:abstractNum w:abstractNumId="4" w15:restartNumberingAfterBreak="0">
     <w:nsid w:val="0CA5534F"/>
     <w:multiLevelType w:val="hybridMultilevel"/>
     <w:tmpl w:val="6694D7AC"/>
@@ -9605,7 +9965,7 @@
       </w:rPr>
     </w:lvl>
   </w:abstractNum>
-  <w:abstractNum w:abstractNumId="4" w15:restartNumberingAfterBreak="0">
+  <w:abstractNum w:abstractNumId="5" w15:restartNumberingAfterBreak="0">
     <w:nsid w:val="0CEF5095"/>
     <w:multiLevelType w:val="hybridMultilevel"/>
     <w:tmpl w:val="780E4798"/>
@@ -9718,7 +10078,7 @@
       </w:rPr>
     </w:lvl>
   </w:abstractNum>
-  <w:abstractNum w:abstractNumId="5" w15:restartNumberingAfterBreak="0">
+  <w:abstractNum w:abstractNumId="6" w15:restartNumberingAfterBreak="0">
     <w:nsid w:val="0D5C44D4"/>
     <w:multiLevelType w:val="hybridMultilevel"/>
     <w:tmpl w:val="ACF840FE"/>
@@ -9831,7 +10191,7 @@
       </w:rPr>
     </w:lvl>
   </w:abstractNum>
-  <w:abstractNum w:abstractNumId="6" w15:restartNumberingAfterBreak="0">
+  <w:abstractNum w:abstractNumId="7" w15:restartNumberingAfterBreak="0">
     <w:nsid w:val="13C52F12"/>
     <w:multiLevelType w:val="hybridMultilevel"/>
     <w:tmpl w:val="0B3E9F0E"/>
@@ -9944,7 +10304,7 @@
       </w:rPr>
     </w:lvl>
   </w:abstractNum>
-  <w:abstractNum w:abstractNumId="7" w15:restartNumberingAfterBreak="0">
+  <w:abstractNum w:abstractNumId="8" w15:restartNumberingAfterBreak="0">
     <w:nsid w:val="16E21582"/>
     <w:multiLevelType w:val="hybridMultilevel"/>
     <w:tmpl w:val="A6E652C8"/>
@@ -10057,7 +10417,7 @@
       </w:rPr>
     </w:lvl>
   </w:abstractNum>
-  <w:abstractNum w:abstractNumId="8" w15:restartNumberingAfterBreak="0">
+  <w:abstractNum w:abstractNumId="9" w15:restartNumberingAfterBreak="0">
     <w:nsid w:val="1B780978"/>
     <w:multiLevelType w:val="hybridMultilevel"/>
     <w:tmpl w:val="FD6835F4"/>
@@ -10170,7 +10530,7 @@
       </w:rPr>
     </w:lvl>
   </w:abstractNum>
-  <w:abstractNum w:abstractNumId="9" w15:restartNumberingAfterBreak="0">
+  <w:abstractNum w:abstractNumId="10" w15:restartNumberingAfterBreak="0">
     <w:nsid w:val="1D8F23E7"/>
     <w:multiLevelType w:val="hybridMultilevel"/>
     <w:tmpl w:val="1CB2548C"/>
@@ -10283,7 +10643,7 @@
       </w:rPr>
     </w:lvl>
   </w:abstractNum>
-  <w:abstractNum w:abstractNumId="10" w15:restartNumberingAfterBreak="0">
+  <w:abstractNum w:abstractNumId="11" w15:restartNumberingAfterBreak="0">
     <w:nsid w:val="290C752E"/>
     <w:multiLevelType w:val="hybridMultilevel"/>
     <w:tmpl w:val="568E1A94"/>
@@ -10396,7 +10756,7 @@
       </w:rPr>
     </w:lvl>
   </w:abstractNum>
-  <w:abstractNum w:abstractNumId="11" w15:restartNumberingAfterBreak="0">
+  <w:abstractNum w:abstractNumId="12" w15:restartNumberingAfterBreak="0">
     <w:nsid w:val="2D380708"/>
     <w:multiLevelType w:val="hybridMultilevel"/>
     <w:tmpl w:val="D09A6166"/>
@@ -10509,7 +10869,7 @@
       </w:rPr>
     </w:lvl>
   </w:abstractNum>
-  <w:abstractNum w:abstractNumId="12" w15:restartNumberingAfterBreak="0">
+  <w:abstractNum w:abstractNumId="13" w15:restartNumberingAfterBreak="0">
     <w:nsid w:val="2E6F22DA"/>
     <w:multiLevelType w:val="hybridMultilevel"/>
     <w:tmpl w:val="F3EA1594"/>
@@ -10622,7 +10982,120 @@
       </w:rPr>
     </w:lvl>
   </w:abstractNum>
-  <w:abstractNum w:abstractNumId="13" w15:restartNumberingAfterBreak="0">
+  <w:abstractNum w:abstractNumId="14" w15:restartNumberingAfterBreak="0">
+    <w:nsid w:val="30D80D1A"/>
+    <w:multiLevelType w:val="hybridMultilevel"/>
+    <w:tmpl w:val="7E54D700"/>
+    <w:lvl w:ilvl="0" w:tplc="04090001">
+      <w:start w:val="1"/>
+      <w:numFmt w:val="bullet"/>
+      <w:lvlText w:val=""/>
+      <w:lvlJc w:val="left"/>
+      <w:pPr>
+        <w:ind w:left="720" w:hanging="360"/>
+      </w:pPr>
+      <w:rPr>
+        <w:rFonts w:ascii="Symbol" w:hAnsi="Symbol" w:hint="default"/>
+      </w:rPr>
+    </w:lvl>
+    <w:lvl w:ilvl="1" w:tplc="04090003" w:tentative="1">
+      <w:start w:val="1"/>
+      <w:numFmt w:val="bullet"/>
+      <w:lvlText w:val="o"/>
+      <w:lvlJc w:val="left"/>
+      <w:pPr>
+        <w:ind w:left="1440" w:hanging="360"/>
+      </w:pPr>
+      <w:rPr>
+        <w:rFonts w:ascii="Courier New" w:hAnsi="Courier New" w:cs="Courier New" w:hint="default"/>
+      </w:rPr>
+    </w:lvl>
+    <w:lvl w:ilvl="2" w:tplc="04090005" w:tentative="1">
+      <w:start w:val="1"/>
+      <w:numFmt w:val="bullet"/>
+      <w:lvlText w:val=""/>
+      <w:lvlJc w:val="left"/>
+      <w:pPr>
+        <w:ind w:left="2160" w:hanging="360"/>
+      </w:pPr>
+      <w:rPr>
+        <w:rFonts w:ascii="Wingdings" w:hAnsi="Wingdings" w:hint="default"/>
+      </w:rPr>
+    </w:lvl>
+    <w:lvl w:ilvl="3" w:tplc="04090001" w:tentative="1">
+      <w:start w:val="1"/>
+      <w:numFmt w:val="bullet"/>
+      <w:lvlText w:val=""/>
+      <w:lvlJc w:val="left"/>
+      <w:pPr>
+        <w:ind w:left="2880" w:hanging="360"/>
+      </w:pPr>
+      <w:rPr>
+        <w:rFonts w:ascii="Symbol" w:hAnsi="Symbol" w:hint="default"/>
+      </w:rPr>
+    </w:lvl>
+    <w:lvl w:ilvl="4" w:tplc="04090003" w:tentative="1">
+      <w:start w:val="1"/>
+      <w:numFmt w:val="bullet"/>
+      <w:lvlText w:val="o"/>
+      <w:lvlJc w:val="left"/>
+      <w:pPr>
+        <w:ind w:left="3600" w:hanging="360"/>
+      </w:pPr>
+      <w:rPr>
+        <w:rFonts w:ascii="Courier New" w:hAnsi="Courier New" w:cs="Courier New" w:hint="default"/>
+      </w:rPr>
+    </w:lvl>
+    <w:lvl w:ilvl="5" w:tplc="04090005" w:tentative="1">
+      <w:start w:val="1"/>
+      <w:numFmt w:val="bullet"/>
+      <w:lvlText w:val=""/>
+      <w:lvlJc w:val="left"/>
+      <w:pPr>
+        <w:ind w:left="4320" w:hanging="360"/>
+      </w:pPr>
+      <w:rPr>
+        <w:rFonts w:ascii="Wingdings" w:hAnsi="Wingdings" w:hint="default"/>
+      </w:rPr>
+    </w:lvl>
+    <w:lvl w:ilvl="6" w:tplc="04090001" w:tentative="1">
+      <w:start w:val="1"/>
+      <w:numFmt w:val="bullet"/>
+      <w:lvlText w:val=""/>
+      <w:lvlJc w:val="left"/>
+      <w:pPr>
+        <w:ind w:left="5040" w:hanging="360"/>
+      </w:pPr>
+      <w:rPr>
+        <w:rFonts w:ascii="Symbol" w:hAnsi="Symbol" w:hint="default"/>
+      </w:rPr>
+    </w:lvl>
+    <w:lvl w:ilvl="7" w:tplc="04090003" w:tentative="1">
+      <w:start w:val="1"/>
+      <w:numFmt w:val="bullet"/>
+      <w:lvlText w:val="o"/>
+      <w:lvlJc w:val="left"/>
+      <w:pPr>
+        <w:ind w:left="5760" w:hanging="360"/>
+      </w:pPr>
+      <w:rPr>
+        <w:rFonts w:ascii="Courier New" w:hAnsi="Courier New" w:cs="Courier New" w:hint="default"/>
+      </w:rPr>
+    </w:lvl>
+    <w:lvl w:ilvl="8" w:tplc="04090005" w:tentative="1">
+      <w:start w:val="1"/>
+      <w:numFmt w:val="bullet"/>
+      <w:lvlText w:val=""/>
+      <w:lvlJc w:val="left"/>
+      <w:pPr>
+        <w:ind w:left="6480" w:hanging="360"/>
+      </w:pPr>
+      <w:rPr>
+        <w:rFonts w:ascii="Wingdings" w:hAnsi="Wingdings" w:hint="default"/>
+      </w:rPr>
+    </w:lvl>
+  </w:abstractNum>
+  <w:abstractNum w:abstractNumId="15" w15:restartNumberingAfterBreak="0">
     <w:nsid w:val="34E024EE"/>
     <w:multiLevelType w:val="hybridMultilevel"/>
     <w:tmpl w:val="FF1C5A0C"/>
@@ -10735,7 +11208,7 @@
       </w:rPr>
     </w:lvl>
   </w:abstractNum>
-  <w:abstractNum w:abstractNumId="14" w15:restartNumberingAfterBreak="0">
+  <w:abstractNum w:abstractNumId="16" w15:restartNumberingAfterBreak="0">
     <w:nsid w:val="3DBB5E79"/>
     <w:multiLevelType w:val="hybridMultilevel"/>
     <w:tmpl w:val="381E2A88"/>
@@ -10848,7 +11321,7 @@
       </w:rPr>
     </w:lvl>
   </w:abstractNum>
-  <w:abstractNum w:abstractNumId="15" w15:restartNumberingAfterBreak="0">
+  <w:abstractNum w:abstractNumId="17" w15:restartNumberingAfterBreak="0">
     <w:nsid w:val="3EB31B2C"/>
     <w:multiLevelType w:val="hybridMultilevel"/>
     <w:tmpl w:val="4DD8CC40"/>
@@ -10961,10 +11434,10 @@
       </w:rPr>
     </w:lvl>
   </w:abstractNum>
-  <w:abstractNum w:abstractNumId="16" w15:restartNumberingAfterBreak="0">
+  <w:abstractNum w:abstractNumId="18" w15:restartNumberingAfterBreak="0">
     <w:nsid w:val="52BF30BC"/>
     <w:multiLevelType w:val="hybridMultilevel"/>
-    <w:tmpl w:val="283E1F96"/>
+    <w:tmpl w:val="95B860EE"/>
     <w:lvl w:ilvl="0" w:tplc="04090001">
       <w:start w:val="1"/>
       <w:numFmt w:val="bullet"/>
@@ -11074,7 +11547,7 @@
       </w:rPr>
     </w:lvl>
   </w:abstractNum>
-  <w:abstractNum w:abstractNumId="17" w15:restartNumberingAfterBreak="0">
+  <w:abstractNum w:abstractNumId="19" w15:restartNumberingAfterBreak="0">
     <w:nsid w:val="547F63A9"/>
     <w:multiLevelType w:val="hybridMultilevel"/>
     <w:tmpl w:val="E1563790"/>
@@ -11187,7 +11660,7 @@
       </w:rPr>
     </w:lvl>
   </w:abstractNum>
-  <w:abstractNum w:abstractNumId="18" w15:restartNumberingAfterBreak="0">
+  <w:abstractNum w:abstractNumId="20" w15:restartNumberingAfterBreak="0">
     <w:nsid w:val="59AE2290"/>
     <w:multiLevelType w:val="hybridMultilevel"/>
     <w:tmpl w:val="E4925352"/>
@@ -11300,7 +11773,7 @@
       </w:rPr>
     </w:lvl>
   </w:abstractNum>
-  <w:abstractNum w:abstractNumId="19" w15:restartNumberingAfterBreak="0">
+  <w:abstractNum w:abstractNumId="21" w15:restartNumberingAfterBreak="0">
     <w:nsid w:val="5D20501B"/>
     <w:multiLevelType w:val="hybridMultilevel"/>
     <w:tmpl w:val="E0E8A1FE"/>
@@ -11413,7 +11886,7 @@
       </w:rPr>
     </w:lvl>
   </w:abstractNum>
-  <w:abstractNum w:abstractNumId="20" w15:restartNumberingAfterBreak="0">
+  <w:abstractNum w:abstractNumId="22" w15:restartNumberingAfterBreak="0">
     <w:nsid w:val="5FAD4697"/>
     <w:multiLevelType w:val="hybridMultilevel"/>
     <w:tmpl w:val="9BF466B8"/>
@@ -11526,7 +11999,7 @@
       </w:rPr>
     </w:lvl>
   </w:abstractNum>
-  <w:abstractNum w:abstractNumId="21" w15:restartNumberingAfterBreak="0">
+  <w:abstractNum w:abstractNumId="23" w15:restartNumberingAfterBreak="0">
     <w:nsid w:val="63BC69A3"/>
     <w:multiLevelType w:val="hybridMultilevel"/>
     <w:tmpl w:val="E6224EBA"/>
@@ -11639,7 +12112,120 @@
       </w:rPr>
     </w:lvl>
   </w:abstractNum>
-  <w:abstractNum w:abstractNumId="22" w15:restartNumberingAfterBreak="0">
+  <w:abstractNum w:abstractNumId="24" w15:restartNumberingAfterBreak="0">
+    <w:nsid w:val="7001279B"/>
+    <w:multiLevelType w:val="hybridMultilevel"/>
+    <w:tmpl w:val="4B26799A"/>
+    <w:lvl w:ilvl="0" w:tplc="04090001">
+      <w:start w:val="1"/>
+      <w:numFmt w:val="bullet"/>
+      <w:lvlText w:val=""/>
+      <w:lvlJc w:val="left"/>
+      <w:pPr>
+        <w:ind w:left="720" w:hanging="360"/>
+      </w:pPr>
+      <w:rPr>
+        <w:rFonts w:ascii="Symbol" w:hAnsi="Symbol" w:hint="default"/>
+      </w:rPr>
+    </w:lvl>
+    <w:lvl w:ilvl="1" w:tplc="04090003" w:tentative="1">
+      <w:start w:val="1"/>
+      <w:numFmt w:val="bullet"/>
+      <w:lvlText w:val="o"/>
+      <w:lvlJc w:val="left"/>
+      <w:pPr>
+        <w:ind w:left="1440" w:hanging="360"/>
+      </w:pPr>
+      <w:rPr>
+        <w:rFonts w:ascii="Courier New" w:hAnsi="Courier New" w:cs="Courier New" w:hint="default"/>
+      </w:rPr>
+    </w:lvl>
+    <w:lvl w:ilvl="2" w:tplc="04090005" w:tentative="1">
+      <w:start w:val="1"/>
+      <w:numFmt w:val="bullet"/>
+      <w:lvlText w:val=""/>
+      <w:lvlJc w:val="left"/>
+      <w:pPr>
+        <w:ind w:left="2160" w:hanging="360"/>
+      </w:pPr>
+      <w:rPr>
+        <w:rFonts w:ascii="Wingdings" w:hAnsi="Wingdings" w:hint="default"/>
+      </w:rPr>
+    </w:lvl>
+    <w:lvl w:ilvl="3" w:tplc="04090001" w:tentative="1">
+      <w:start w:val="1"/>
+      <w:numFmt w:val="bullet"/>
+      <w:lvlText w:val=""/>
+      <w:lvlJc w:val="left"/>
+      <w:pPr>
+        <w:ind w:left="2880" w:hanging="360"/>
+      </w:pPr>
+      <w:rPr>
+        <w:rFonts w:ascii="Symbol" w:hAnsi="Symbol" w:hint="default"/>
+      </w:rPr>
+    </w:lvl>
+    <w:lvl w:ilvl="4" w:tplc="04090003" w:tentative="1">
+      <w:start w:val="1"/>
+      <w:numFmt w:val="bullet"/>
+      <w:lvlText w:val="o"/>
+      <w:lvlJc w:val="left"/>
+      <w:pPr>
+        <w:ind w:left="3600" w:hanging="360"/>
+      </w:pPr>
+      <w:rPr>
+        <w:rFonts w:ascii="Courier New" w:hAnsi="Courier New" w:cs="Courier New" w:hint="default"/>
+      </w:rPr>
+    </w:lvl>
+    <w:lvl w:ilvl="5" w:tplc="04090005" w:tentative="1">
+      <w:start w:val="1"/>
+      <w:numFmt w:val="bullet"/>
+      <w:lvlText w:val=""/>
+      <w:lvlJc w:val="left"/>
+      <w:pPr>
+        <w:ind w:left="4320" w:hanging="360"/>
+      </w:pPr>
+      <w:rPr>
+        <w:rFonts w:ascii="Wingdings" w:hAnsi="Wingdings" w:hint="default"/>
+      </w:rPr>
+    </w:lvl>
+    <w:lvl w:ilvl="6" w:tplc="04090001" w:tentative="1">
+      <w:start w:val="1"/>
+      <w:numFmt w:val="bullet"/>
+      <w:lvlText w:val=""/>
+      <w:lvlJc w:val="left"/>
+      <w:pPr>
+        <w:ind w:left="5040" w:hanging="360"/>
+      </w:pPr>
+      <w:rPr>
+        <w:rFonts w:ascii="Symbol" w:hAnsi="Symbol" w:hint="default"/>
+      </w:rPr>
+    </w:lvl>
+    <w:lvl w:ilvl="7" w:tplc="04090003" w:tentative="1">
+      <w:start w:val="1"/>
+      <w:numFmt w:val="bullet"/>
+      <w:lvlText w:val="o"/>
+      <w:lvlJc w:val="left"/>
+      <w:pPr>
+        <w:ind w:left="5760" w:hanging="360"/>
+      </w:pPr>
+      <w:rPr>
+        <w:rFonts w:ascii="Courier New" w:hAnsi="Courier New" w:cs="Courier New" w:hint="default"/>
+      </w:rPr>
+    </w:lvl>
+    <w:lvl w:ilvl="8" w:tplc="04090005" w:tentative="1">
+      <w:start w:val="1"/>
+      <w:numFmt w:val="bullet"/>
+      <w:lvlText w:val=""/>
+      <w:lvlJc w:val="left"/>
+      <w:pPr>
+        <w:ind w:left="6480" w:hanging="360"/>
+      </w:pPr>
+      <w:rPr>
+        <w:rFonts w:ascii="Wingdings" w:hAnsi="Wingdings" w:hint="default"/>
+      </w:rPr>
+    </w:lvl>
+  </w:abstractNum>
+  <w:abstractNum w:abstractNumId="25" w15:restartNumberingAfterBreak="0">
     <w:nsid w:val="71203B7A"/>
     <w:multiLevelType w:val="hybridMultilevel"/>
     <w:tmpl w:val="FEE08F4C"/>
@@ -11752,7 +12338,7 @@
       </w:rPr>
     </w:lvl>
   </w:abstractNum>
-  <w:abstractNum w:abstractNumId="23" w15:restartNumberingAfterBreak="0">
+  <w:abstractNum w:abstractNumId="26" w15:restartNumberingAfterBreak="0">
     <w:nsid w:val="7D742C7E"/>
     <w:multiLevelType w:val="hybridMultilevel"/>
     <w:tmpl w:val="387435E4"/>
@@ -11866,76 +12452,85 @@
     </w:lvl>
   </w:abstractNum>
   <w:num w:numId="1">
+    <w:abstractNumId w:val="25"/>
+  </w:num>
+  <w:num w:numId="2">
+    <w:abstractNumId w:val="9"/>
+  </w:num>
+  <w:num w:numId="3">
+    <w:abstractNumId w:val="17"/>
+  </w:num>
+  <w:num w:numId="4">
     <w:abstractNumId w:val="22"/>
   </w:num>
-  <w:num w:numId="2">
-    <w:abstractNumId w:val="8"/>
+  <w:num w:numId="5">
+    <w:abstractNumId w:val="5"/>
   </w:num>
-  <w:num w:numId="3">
+  <w:num w:numId="6">
     <w:abstractNumId w:val="15"/>
   </w:num>
-  <w:num w:numId="4">
-    <w:abstractNumId w:val="20"/>
-  </w:num>
-  <w:num w:numId="5">
-    <w:abstractNumId w:val="4"/>
-  </w:num>
-  <w:num w:numId="6">
-    <w:abstractNumId w:val="13"/>
-  </w:num>
   <w:num w:numId="7">
-    <w:abstractNumId w:val="9"/>
+    <w:abstractNumId w:val="10"/>
   </w:num>
   <w:num w:numId="8">
     <w:abstractNumId w:val="1"/>
   </w:num>
   <w:num w:numId="9">
-    <w:abstractNumId w:val="16"/>
+    <w:abstractNumId w:val="18"/>
   </w:num>
   <w:num w:numId="10">
-    <w:abstractNumId w:val="19"/>
+    <w:abstractNumId w:val="21"/>
   </w:num>
   <w:num w:numId="11">
-    <w:abstractNumId w:val="7"/>
+    <w:abstractNumId w:val="8"/>
   </w:num>
   <w:num w:numId="12">
-    <w:abstractNumId w:val="12"/>
+    <w:abstractNumId w:val="13"/>
   </w:num>
   <w:num w:numId="13">
     <w:abstractNumId w:val="0"/>
   </w:num>
   <w:num w:numId="14">
+    <w:abstractNumId w:val="26"/>
+  </w:num>
+  <w:num w:numId="15">
     <w:abstractNumId w:val="23"/>
   </w:num>
-  <w:num w:numId="15">
-    <w:abstractNumId w:val="21"/>
+  <w:num w:numId="16">
+    <w:abstractNumId w:val="12"/>
   </w:num>
-  <w:num w:numId="16">
+  <w:num w:numId="17">
+    <w:abstractNumId w:val="3"/>
+  </w:num>
+  <w:num w:numId="18">
+    <w:abstractNumId w:val="4"/>
+  </w:num>
+  <w:num w:numId="19">
+    <w:abstractNumId w:val="7"/>
+  </w:num>
+  <w:num w:numId="20">
+    <w:abstractNumId w:val="6"/>
+  </w:num>
+  <w:num w:numId="21">
     <w:abstractNumId w:val="11"/>
   </w:num>
-  <w:num w:numId="17">
+  <w:num w:numId="22">
+    <w:abstractNumId w:val="19"/>
+  </w:num>
+  <w:num w:numId="23">
+    <w:abstractNumId w:val="16"/>
+  </w:num>
+  <w:num w:numId="24">
+    <w:abstractNumId w:val="20"/>
+  </w:num>
+  <w:num w:numId="25">
     <w:abstractNumId w:val="2"/>
   </w:num>
-  <w:num w:numId="18">
-    <w:abstractNumId w:val="3"/>
+  <w:num w:numId="26">
+    <w:abstractNumId w:val="24"/>
   </w:num>
-  <w:num w:numId="19">
-    <w:abstractNumId w:val="6"/>
-  </w:num>
-  <w:num w:numId="20">
-    <w:abstractNumId w:val="5"/>
-  </w:num>
-  <w:num w:numId="21">
-    <w:abstractNumId w:val="10"/>
-  </w:num>
-  <w:num w:numId="22">
-    <w:abstractNumId w:val="17"/>
-  </w:num>
-  <w:num w:numId="23">
+  <w:num w:numId="27">
     <w:abstractNumId w:val="14"/>
-  </w:num>
-  <w:num w:numId="24">
-    <w:abstractNumId w:val="18"/>
   </w:num>
   <w:numIdMacAtCleanup w:val="24"/>
 </w:numbering>
@@ -12787,6 +13382,22 @@
       <w:lang w:val="en-US"/>
     </w:rPr>
   </w:style>
+  <w:style w:type="table" w:styleId="TableGrid">
+    <w:name w:val="Table Grid"/>
+    <w:basedOn w:val="TableNormal"/>
+    <w:uiPriority w:val="39"/>
+    <w:rsid w:val="00D219F1"/>
+    <w:tblPr>
+      <w:tblBorders>
+        <w:top w:val="single" w:sz="4" w:space="0" w:color="auto"/>
+        <w:left w:val="single" w:sz="4" w:space="0" w:color="auto"/>
+        <w:bottom w:val="single" w:sz="4" w:space="0" w:color="auto"/>
+        <w:right w:val="single" w:sz="4" w:space="0" w:color="auto"/>
+        <w:insideH w:val="single" w:sz="4" w:space="0" w:color="auto"/>
+        <w:insideV w:val="single" w:sz="4" w:space="0" w:color="auto"/>
+      </w:tblBorders>
+    </w:tblPr>
+  </w:style>
 </w:styles>
 </file>
 
@@ -13056,7 +13667,7 @@
 </file>
 
 <file path=customXml/itemProps1.xml><?xml version="1.0" encoding="utf-8"?>
-<ds:datastoreItem xmlns:ds="http://schemas.openxmlformats.org/officeDocument/2006/customXml" ds:itemID="{A9D74E9D-E68E-4C86-8BA5-76C47304C57E}">
+<ds:datastoreItem xmlns:ds="http://schemas.openxmlformats.org/officeDocument/2006/customXml" ds:itemID="{591545D2-0CA0-41E6-8495-664BBF78E9F8}">
   <ds:schemaRefs>
     <ds:schemaRef ds:uri="http://schemas.openxmlformats.org/officeDocument/2006/bibliography"/>
   </ds:schemaRefs>

</xml_diff>